<commit_message>
updated syllabus for letter grades
</commit_message>
<xml_diff>
--- a/course_materials/syllabus/CSE5243-GRyslik-V1.docx
+++ b/course_materials/syllabus/CSE5243-GRyslik-V1.docx
@@ -158,27 +158,7 @@
           <w:sz w:val="24"/>
           <w:szCs w:val="24"/>
         </w:rPr>
-        <w:t xml:space="preserve">), which includes following university mask policies and maintaining a safe physical distance at all times. Non-compliance will be warned </w:t>
-      </w:r>
-      <w:proofErr w:type="gramStart"/>
-      <w:r>
-        <w:rPr>
-          <w:rFonts w:cs="Times New Roman (Body CS)"/>
-          <w:color w:val="FF0000"/>
-          <w:sz w:val="24"/>
-          <w:szCs w:val="24"/>
-        </w:rPr>
-        <w:t>first</w:t>
-      </w:r>
-      <w:proofErr w:type="gramEnd"/>
-      <w:r>
-        <w:rPr>
-          <w:rFonts w:cs="Times New Roman (Body CS)"/>
-          <w:color w:val="FF0000"/>
-          <w:sz w:val="24"/>
-          <w:szCs w:val="24"/>
-        </w:rPr>
-        <w:t xml:space="preserve"> and disciplinary actions will be taken for repeated offenses. (Updated: Aug. 14, 2020)</w:t>
+        <w:t>), which includes following university mask policies and maintaining a safe physical distance at all times. Non-compliance will be warned first and disciplinary actions will be taken for repeated offenses. (Updated: Aug. 14, 2020)</w:t>
       </w:r>
     </w:p>
     <w:p>
@@ -208,13 +188,8 @@
         <w:t xml:space="preserve"> </w:t>
       </w:r>
       <w:r>
-        <w:t xml:space="preserve">Gregory </w:t>
-      </w:r>
-      <w:proofErr w:type="spellStart"/>
-      <w:r>
-        <w:t>Ryslik</w:t>
-      </w:r>
-      <w:proofErr w:type="spellEnd"/>
+        <w:t>Gregory Ryslik</w:t>
+      </w:r>
     </w:p>
     <w:p>
       <w:pPr>
@@ -289,19 +264,7 @@
           <w:rPr>
             <w:rStyle w:val="Hyperlink"/>
           </w:rPr>
-          <w:t>http://coe-portal.cse.ohio-state.edu/pdf-exports/CSE/C</w:t>
-        </w:r>
-        <w:r>
-          <w:rPr>
-            <w:rStyle w:val="Hyperlink"/>
-          </w:rPr>
-          <w:t>S</w:t>
-        </w:r>
-        <w:r>
-          <w:rPr>
-            <w:rStyle w:val="Hyperlink"/>
-          </w:rPr>
-          <w:t>E-5243.pdf</w:t>
+          <w:t>http://coe-portal.cse.ohio-state.edu/pdf-exports/CSE/CSE-5243.pdf</w:t>
         </w:r>
       </w:hyperlink>
       <w:r>
@@ -619,21 +582,7 @@
         <w:rPr>
           <w:rFonts w:eastAsia="Arial" w:cs="Arial"/>
         </w:rPr>
-        <w:t xml:space="preserve"> Attendance and active participation often impact your performance in a meaningful way, so it will be beneficial for you to attend this course synchronously.  The lecture slides will be posted on </w:t>
-      </w:r>
-      <w:proofErr w:type="spellStart"/>
-      <w:r>
-        <w:rPr>
-          <w:rFonts w:eastAsia="Arial" w:cs="Arial"/>
-        </w:rPr>
-        <w:t>CarmenCanvas</w:t>
-      </w:r>
-      <w:proofErr w:type="spellEnd"/>
-      <w:r>
-        <w:rPr>
-          <w:rFonts w:eastAsia="Arial" w:cs="Arial"/>
-        </w:rPr>
-        <w:t>, so if you do miss a lecture, you are expected to view the missed material before the next lecture. The following is a summary of everyone's expected participation</w:t>
+        <w:t xml:space="preserve"> Attendance and active participation often impact your performance in a meaningful way, so it will be beneficial for you to attend this course synchronously.  The lecture slides will be posted on CarmenCanvas, so if you do miss a lecture, you are expected to view the missed material before the next lecture. The following is a summary of everyone's expected participation</w:t>
       </w:r>
       <w:r>
         <w:rPr>
@@ -741,19 +690,8 @@
           <w:i w:val="0"/>
           <w:color w:val="auto"/>
         </w:rPr>
-        <w:t xml:space="preserve">articipation </w:t>
-      </w:r>
-      <w:proofErr w:type="gramStart"/>
-      <w:r>
-        <w:rPr>
-          <w:rStyle w:val="Emphasis"/>
-          <w:rFonts w:eastAsia="Arial" w:cs="Arial"/>
-          <w:i w:val="0"/>
-          <w:color w:val="auto"/>
-        </w:rPr>
-        <w:t>are</w:t>
-      </w:r>
-      <w:proofErr w:type="gramEnd"/>
+        <w:t>articipation are</w:t>
+      </w:r>
       <w:r>
         <w:rPr>
           <w:rStyle w:val="Emphasis"/>
@@ -871,7 +809,6 @@
         </w:rPr>
         <w:t xml:space="preserve">. Office hours will be via </w:t>
       </w:r>
-      <w:proofErr w:type="spellStart"/>
       <w:r>
         <w:rPr>
           <w:rFonts w:eastAsia="Arial" w:cs="Arial"/>
@@ -882,14 +819,7 @@
         <w:rPr>
           <w:rFonts w:eastAsia="Arial" w:cs="Arial"/>
         </w:rPr>
-        <w:t>Zoom</w:t>
-      </w:r>
-      <w:proofErr w:type="spellEnd"/>
-      <w:r>
-        <w:rPr>
-          <w:rFonts w:eastAsia="Arial" w:cs="Arial"/>
-        </w:rPr>
-        <w:t>.</w:t>
+        <w:t>Zoom.</w:t>
       </w:r>
       <w:r>
         <w:rPr>
@@ -898,7 +828,6 @@
         </w:rPr>
         <w:t xml:space="preserve">  Students will enter the </w:t>
       </w:r>
-      <w:proofErr w:type="spellStart"/>
       <w:r>
         <w:rPr>
           <w:rFonts w:eastAsia="Arial" w:cs="Arial"/>
@@ -911,15 +840,7 @@
           <w:rFonts w:eastAsia="Arial" w:cs="Arial"/>
           <w:color w:val="auto"/>
         </w:rPr>
-        <w:t>Zoom</w:t>
-      </w:r>
-      <w:proofErr w:type="spellEnd"/>
-      <w:r>
-        <w:rPr>
-          <w:rFonts w:eastAsia="Arial" w:cs="Arial"/>
-          <w:color w:val="auto"/>
-        </w:rPr>
-        <w:t xml:space="preserve"> waiting room</w:t>
+        <w:t>Zoom waiting room</w:t>
       </w:r>
       <w:r>
         <w:rPr>
@@ -1044,15 +965,7 @@
         </w:numPr>
       </w:pPr>
       <w:r>
-        <w:t xml:space="preserve">Pang-Ning Tan, Michael Steinbach, Anuj </w:t>
-      </w:r>
-      <w:proofErr w:type="spellStart"/>
-      <w:r>
-        <w:t>Karpatne</w:t>
-      </w:r>
-      <w:proofErr w:type="spellEnd"/>
-      <w:r>
-        <w:t xml:space="preserve">, Vipin Kumar.  2019.  </w:t>
+        <w:t xml:space="preserve">Pang-Ning Tan, Michael Steinbach, Anuj Karpatne, Vipin Kumar.  2019.  </w:t>
       </w:r>
       <w:r>
         <w:rPr>
@@ -1334,39 +1247,17 @@
           <w:rFonts w:eastAsia="Times New Roman" w:cs="Times New Roman"/>
         </w:rPr>
       </w:pPr>
-      <w:proofErr w:type="spellStart"/>
       <w:r>
         <w:rPr>
           <w:rFonts w:eastAsia="Arial" w:cs="Arial"/>
         </w:rPr>
-        <w:t>CarmenConnect</w:t>
-      </w:r>
-      <w:proofErr w:type="spellEnd"/>
+        <w:t xml:space="preserve">CarmenConnect </w:t>
+      </w:r>
       <w:r>
         <w:rPr>
           <w:rFonts w:eastAsia="Arial" w:cs="Arial"/>
         </w:rPr>
-        <w:t xml:space="preserve"> </w:t>
-      </w:r>
-      <w:r>
-        <w:rPr>
-          <w:rFonts w:eastAsia="Arial" w:cs="Arial"/>
-        </w:rPr>
-        <w:t>(</w:t>
-      </w:r>
-      <w:proofErr w:type="spellStart"/>
-      <w:r>
-        <w:rPr>
-          <w:rFonts w:eastAsia="Arial" w:cs="Arial"/>
-        </w:rPr>
-        <w:t>CarmenZoom</w:t>
-      </w:r>
-      <w:proofErr w:type="spellEnd"/>
-      <w:r>
-        <w:rPr>
-          <w:rFonts w:eastAsia="Arial" w:cs="Arial"/>
-        </w:rPr>
-        <w:t xml:space="preserve">) </w:t>
+        <w:t xml:space="preserve">(CarmenZoom) </w:t>
       </w:r>
       <w:r>
         <w:rPr>
@@ -1510,26 +1401,16 @@
         <w:t xml:space="preserve">, or security key (e.g., </w:t>
       </w:r>
       <w:r>
-        <w:t xml:space="preserve">YubiKey, </w:t>
-      </w:r>
-      <w:proofErr w:type="spellStart"/>
-      <w:r>
-        <w:t>Feitian</w:t>
-      </w:r>
-      <w:proofErr w:type="spellEnd"/>
+        <w:t>YubiKey, Feitian</w:t>
+      </w:r>
       <w:r>
         <w:t>)</w:t>
       </w:r>
       <w:r>
         <w:t xml:space="preserve"> to use for </w:t>
       </w:r>
-      <w:proofErr w:type="spellStart"/>
-      <w:r>
-        <w:t>BuckeyePass</w:t>
-      </w:r>
-      <w:proofErr w:type="spellEnd"/>
-      <w:r>
-        <w:t xml:space="preserve"> </w:t>
+      <w:r>
+        <w:t xml:space="preserve">BuckeyePass </w:t>
       </w:r>
       <w:r>
         <w:t>authentication</w:t>
@@ -1548,15 +1429,7 @@
         <w:spacing w:after="60" w:line="240" w:lineRule="auto"/>
       </w:pPr>
       <w:r>
-        <w:t xml:space="preserve">Scanner: a camera, smartphone, tablet, or document scanner for scanning and uploading hand-written documents such as </w:t>
-      </w:r>
-      <w:proofErr w:type="spellStart"/>
-      <w:r>
-        <w:t>homeworks</w:t>
-      </w:r>
-      <w:proofErr w:type="spellEnd"/>
-      <w:r>
-        <w:t xml:space="preserve"> and exams.</w:t>
+        <w:t>Scanner: a camera, smartphone, tablet, or document scanner for scanning and uploading hand-written documents such as homeworks and exams.</w:t>
       </w:r>
     </w:p>
     <w:p>
@@ -1636,15 +1509,7 @@
         <w:t>:</w:t>
       </w:r>
       <w:r>
-        <w:t xml:space="preserve"> All Ohio State students are eligible for free Microsoft Office 365 </w:t>
-      </w:r>
-      <w:proofErr w:type="spellStart"/>
-      <w:r>
-        <w:t>ProPlus</w:t>
-      </w:r>
-      <w:proofErr w:type="spellEnd"/>
-      <w:r>
-        <w:t xml:space="preserve"> through Microsoft’s Student Advantage program. Full instructions for downloading and installation can be found </w:t>
+        <w:t xml:space="preserve"> All Ohio State students are eligible for free Microsoft Office 365 ProPlus through Microsoft’s Student Advantage program. Full instructions for downloading and installation can be found </w:t>
       </w:r>
       <w:r>
         <w:rPr>
@@ -1672,33 +1537,15 @@
           <w:color w:val="auto"/>
           <w:u w:val="none"/>
         </w:rPr>
-        <w:t xml:space="preserve">  </w:t>
-      </w:r>
-      <w:proofErr w:type="gramStart"/>
+        <w:t xml:space="preserve">  In </w:t>
+      </w:r>
       <w:r>
         <w:rPr>
           <w:rStyle w:val="Hyperlink"/>
           <w:color w:val="auto"/>
           <w:u w:val="none"/>
         </w:rPr>
-        <w:t xml:space="preserve">In </w:t>
-      </w:r>
-      <w:r>
-        <w:rPr>
-          <w:rStyle w:val="Hyperlink"/>
-          <w:color w:val="auto"/>
-          <w:u w:val="none"/>
-        </w:rPr>
-        <w:t>particular, some</w:t>
-      </w:r>
-      <w:proofErr w:type="gramEnd"/>
-      <w:r>
-        <w:rPr>
-          <w:rStyle w:val="Hyperlink"/>
-          <w:color w:val="auto"/>
-          <w:u w:val="none"/>
-        </w:rPr>
-        <w:t xml:space="preserve"> assignments and in-class exercises </w:t>
+        <w:t xml:space="preserve">particular, some assignments and in-class exercises </w:t>
       </w:r>
       <w:r>
         <w:rPr>
@@ -1784,25 +1631,7 @@
           <w:color w:val="auto"/>
           <w:u w:val="none"/>
         </w:rPr>
-        <w:t xml:space="preserve">the strongly preferred modality for assignment submissions is </w:t>
-      </w:r>
-      <w:proofErr w:type="spellStart"/>
-      <w:r>
-        <w:rPr>
-          <w:rStyle w:val="Hyperlink"/>
-          <w:color w:val="auto"/>
-          <w:u w:val="none"/>
-        </w:rPr>
-        <w:t>Jupyter</w:t>
-      </w:r>
-      <w:proofErr w:type="spellEnd"/>
-      <w:r>
-        <w:rPr>
-          <w:rStyle w:val="Hyperlink"/>
-          <w:color w:val="auto"/>
-          <w:u w:val="none"/>
-        </w:rPr>
-        <w:t xml:space="preserve"> Notebook, which is included in the </w:t>
+        <w:t xml:space="preserve">the strongly preferred modality for assignment submissions is Jupyter Notebook, which is included in the </w:t>
       </w:r>
       <w:r>
         <w:rPr>
@@ -1838,60 +1667,14 @@
         <w:rPr>
           <w:rStyle w:val="Hyperlink"/>
         </w:rPr>
-        <w:t xml:space="preserve">Exam Monitoring: Chrome and </w:t>
-      </w:r>
-      <w:proofErr w:type="spellStart"/>
-      <w:r>
-        <w:rPr>
-          <w:rStyle w:val="Hyperlink"/>
-        </w:rPr>
-        <w:t>Proctorio</w:t>
-      </w:r>
-      <w:proofErr w:type="spellEnd"/>
-      <w:r>
-        <w:rPr>
-          <w:rStyle w:val="Hyperlink"/>
-        </w:rPr>
-        <w:t xml:space="preserve"> / Zoom:</w:t>
+        <w:t>Exam Monitoring: Chrome and Proctorio / Zoom:</w:t>
       </w:r>
       <w:r>
         <w:rPr>
           <w:rFonts w:eastAsiaTheme="minorHAnsi"/>
           <w:color w:val="auto"/>
         </w:rPr>
-        <w:t xml:space="preserve"> The midterm and final may make use of </w:t>
-      </w:r>
-      <w:proofErr w:type="spellStart"/>
-      <w:r>
-        <w:rPr>
-          <w:rFonts w:eastAsiaTheme="minorHAnsi"/>
-          <w:color w:val="auto"/>
-        </w:rPr>
-        <w:t>Proctorio</w:t>
-      </w:r>
-      <w:proofErr w:type="spellEnd"/>
-      <w:r>
-        <w:rPr>
-          <w:rFonts w:eastAsiaTheme="minorHAnsi"/>
-          <w:color w:val="auto"/>
-        </w:rPr>
-        <w:t xml:space="preserve"> for online proctoring.  </w:t>
-      </w:r>
-      <w:proofErr w:type="spellStart"/>
-      <w:r>
-        <w:rPr>
-          <w:rFonts w:eastAsiaTheme="minorHAnsi"/>
-          <w:color w:val="auto"/>
-        </w:rPr>
-        <w:t>Proctorio</w:t>
-      </w:r>
-      <w:proofErr w:type="spellEnd"/>
-      <w:r>
-        <w:rPr>
-          <w:rFonts w:eastAsiaTheme="minorHAnsi"/>
-          <w:color w:val="auto"/>
-        </w:rPr>
-        <w:t xml:space="preserve"> requires use of the Chrome browser, which can be downloaded from Google.  </w:t>
+        <w:t xml:space="preserve"> The midterm and final may make use of Proctorio for online proctoring.  Proctorio requires use of the Chrome browser, which can be downloaded from Google.  </w:t>
       </w:r>
       <w:r>
         <w:rPr>
@@ -1920,43 +1703,7 @@
           <w:color w:val="auto"/>
           <w:sz w:val="22"/>
         </w:rPr>
-        <w:t>"</w:t>
-      </w:r>
-      <w:proofErr w:type="spellStart"/>
-      <w:r>
-        <w:rPr>
-          <w:rFonts w:eastAsiaTheme="minorHAnsi"/>
-          <w:color w:val="auto"/>
-          <w:sz w:val="22"/>
-        </w:rPr>
-        <w:t>Proctorio</w:t>
-      </w:r>
-      <w:proofErr w:type="spellEnd"/>
-      <w:r>
-        <w:rPr>
-          <w:rFonts w:eastAsiaTheme="minorHAnsi"/>
-          <w:color w:val="auto"/>
-          <w:sz w:val="22"/>
-        </w:rPr>
-        <w:t xml:space="preserve">, an online proctoring tool, will be used during this course. </w:t>
-      </w:r>
-      <w:proofErr w:type="spellStart"/>
-      <w:r>
-        <w:rPr>
-          <w:rFonts w:eastAsiaTheme="minorHAnsi"/>
-          <w:color w:val="auto"/>
-          <w:sz w:val="22"/>
-        </w:rPr>
-        <w:t>Proctorio</w:t>
-      </w:r>
-      <w:proofErr w:type="spellEnd"/>
-      <w:r>
-        <w:rPr>
-          <w:rFonts w:eastAsiaTheme="minorHAnsi"/>
-          <w:color w:val="auto"/>
-          <w:sz w:val="22"/>
-        </w:rPr>
-        <w:t xml:space="preserve"> offers you flexibility to take your exams at the time and in the location of your choosing.</w:t>
+        <w:t>"Proctorio, an online proctoring tool, will be used during this course. Proctorio offers you flexibility to take your exams at the time and in the location of your choosing.</w:t>
       </w:r>
       <w:r>
         <w:rPr>
@@ -1973,79 +1720,7 @@
           <w:color w:val="auto"/>
           <w:sz w:val="22"/>
         </w:rPr>
-        <w:t xml:space="preserve"> </w:t>
-      </w:r>
-      <w:proofErr w:type="gramStart"/>
-      <w:r>
-        <w:rPr>
-          <w:rFonts w:eastAsiaTheme="minorHAnsi"/>
-          <w:color w:val="auto"/>
-          <w:sz w:val="22"/>
-        </w:rPr>
-        <w:t>During the course of</w:t>
-      </w:r>
-      <w:proofErr w:type="gramEnd"/>
-      <w:r>
-        <w:rPr>
-          <w:rFonts w:eastAsiaTheme="minorHAnsi"/>
-          <w:color w:val="auto"/>
-          <w:sz w:val="22"/>
-        </w:rPr>
-        <w:t xml:space="preserve"> an exam, </w:t>
-      </w:r>
-      <w:proofErr w:type="spellStart"/>
-      <w:r>
-        <w:rPr>
-          <w:rFonts w:eastAsiaTheme="minorHAnsi"/>
-          <w:color w:val="auto"/>
-          <w:sz w:val="22"/>
-        </w:rPr>
-        <w:t>Proctorio</w:t>
-      </w:r>
-      <w:proofErr w:type="spellEnd"/>
-      <w:r>
-        <w:rPr>
-          <w:rFonts w:eastAsiaTheme="minorHAnsi"/>
-          <w:color w:val="auto"/>
-          <w:sz w:val="22"/>
-        </w:rPr>
-        <w:t xml:space="preserve"> will record the testing environment, therefore students should select private spaces for the exam session where disruptions are unlikely and where recording devices can be enabled. Instructions for </w:t>
-      </w:r>
-      <w:proofErr w:type="spellStart"/>
-      <w:r>
-        <w:rPr>
-          <w:rFonts w:eastAsiaTheme="minorHAnsi"/>
-          <w:color w:val="auto"/>
-          <w:sz w:val="22"/>
-        </w:rPr>
-        <w:t>Proctorio</w:t>
-      </w:r>
-      <w:proofErr w:type="spellEnd"/>
-      <w:r>
-        <w:rPr>
-          <w:rFonts w:eastAsiaTheme="minorHAnsi"/>
-          <w:color w:val="auto"/>
-          <w:sz w:val="22"/>
-        </w:rPr>
-        <w:t xml:space="preserve"> use will be provided. To use </w:t>
-      </w:r>
-      <w:proofErr w:type="spellStart"/>
-      <w:r>
-        <w:rPr>
-          <w:rFonts w:eastAsiaTheme="minorHAnsi"/>
-          <w:color w:val="auto"/>
-          <w:sz w:val="22"/>
-        </w:rPr>
-        <w:t>Proctorio</w:t>
-      </w:r>
-      <w:proofErr w:type="spellEnd"/>
-      <w:r>
-        <w:rPr>
-          <w:rFonts w:eastAsiaTheme="minorHAnsi"/>
-          <w:color w:val="auto"/>
-          <w:sz w:val="22"/>
-        </w:rPr>
-        <w:t xml:space="preserve"> you must be over 18 years of age. Additionally, the tool has limitations in its accessibility for students reliant upon screen readers and keyboard navigation. If you have concerns about using an online proctoring tool for the reasons listed above or in general, please work with your instructor to find an equivalent alternative. Additional information on academic integrity at Ohio State and recommended proctoring options are available."</w:t>
+        <w:t xml:space="preserve"> During the course of an exam, Proctorio will record the testing environment, therefore students should select private spaces for the exam session where disruptions are unlikely and where recording devices can be enabled. Instructions for Proctorio use will be provided. To use Proctorio you must be over 18 years of age. Additionally, the tool has limitations in its accessibility for students reliant upon screen readers and keyboard navigation. If you have concerns about using an online proctoring tool for the reasons listed above or in general, please work with your instructor to find an equivalent alternative. Additional information on academic integrity at Ohio State and recommended proctoring options are available."</w:t>
       </w:r>
     </w:p>
     <w:p>
@@ -2066,23 +1741,7 @@
           <w:rFonts w:eastAsiaTheme="minorHAnsi"/>
           <w:sz w:val="22"/>
         </w:rPr>
-        <w:t xml:space="preserve">Also, </w:t>
-      </w:r>
-      <w:proofErr w:type="spellStart"/>
-      <w:r>
-        <w:rPr>
-          <w:rFonts w:eastAsiaTheme="minorHAnsi"/>
-          <w:sz w:val="22"/>
-        </w:rPr>
-        <w:t>CarmenZoom</w:t>
-      </w:r>
-      <w:proofErr w:type="spellEnd"/>
-      <w:r>
-        <w:rPr>
-          <w:rFonts w:eastAsiaTheme="minorHAnsi"/>
-          <w:sz w:val="22"/>
-        </w:rPr>
-        <w:t xml:space="preserve"> video may be used during exams for monitoring / proctoring.  If you have concerns, please talk with your instructor.</w:t>
+        <w:t>Also, CarmenZoom video may be used during exams for monitoring / proctoring.  If you have concerns, please talk with your instructor.</w:t>
       </w:r>
     </w:p>
     <w:p>
@@ -2181,9 +1840,8 @@
           <w:color w:val="000000" w:themeColor="text1"/>
           <w:u w:val="none"/>
         </w:rPr>
-        <w:t xml:space="preserve">  However, we may use another tool (e.g., </w:t>
-      </w:r>
-      <w:proofErr w:type="spellStart"/>
+        <w:t xml:space="preserve">  However, we may use another tool (e.g., CarmenCanvas Discussions) if </w:t>
+      </w:r>
       <w:r>
         <w:rPr>
           <w:rStyle w:val="Hyperlink"/>
@@ -2191,25 +1849,6 @@
           <w:color w:val="000000" w:themeColor="text1"/>
           <w:u w:val="none"/>
         </w:rPr>
-        <w:t>CarmenCanvas</w:t>
-      </w:r>
-      <w:proofErr w:type="spellEnd"/>
-      <w:r>
-        <w:rPr>
-          <w:rStyle w:val="Hyperlink"/>
-          <w:rFonts w:eastAsiaTheme="minorHAnsi"/>
-          <w:color w:val="000000" w:themeColor="text1"/>
-          <w:u w:val="none"/>
-        </w:rPr>
-        <w:t xml:space="preserve"> Discussions) if </w:t>
-      </w:r>
-      <w:r>
-        <w:rPr>
-          <w:rStyle w:val="Hyperlink"/>
-          <w:rFonts w:eastAsiaTheme="minorHAnsi"/>
-          <w:color w:val="000000" w:themeColor="text1"/>
-          <w:u w:val="none"/>
-        </w:rPr>
         <w:t>appropriate.</w:t>
       </w:r>
     </w:p>
@@ -2229,25 +1868,15 @@
         <w:t xml:space="preserve"> </w:t>
       </w:r>
       <w:hyperlink r:id="rId20" w:history="1">
-        <w:proofErr w:type="spellStart"/>
         <w:r>
           <w:rPr>
             <w:rStyle w:val="Hyperlink"/>
           </w:rPr>
           <w:t>BuckeyePass</w:t>
         </w:r>
-        <w:proofErr w:type="spellEnd"/>
       </w:hyperlink>
       <w:r>
-        <w:t xml:space="preserve"> multi-factor authentication to access your courses in Carmen. To ensure that you </w:t>
-      </w:r>
-      <w:proofErr w:type="gramStart"/>
-      <w:r>
-        <w:t>are able to</w:t>
-      </w:r>
-      <w:proofErr w:type="gramEnd"/>
-      <w:r>
-        <w:t xml:space="preserve"> connect to Carmen at all times, it is recommended that you take the following steps:</w:t>
+        <w:t xml:space="preserve"> multi-factor authentication to access your courses in Carmen. To ensure that you are able to connect to Carmen at all times, it is recommended that you take the following steps:</w:t>
       </w:r>
     </w:p>
     <w:p>
@@ -2264,19 +1893,11 @@
         <w:t xml:space="preserve">Register multiple devices in case something happens to your primary device. Visit the </w:t>
       </w:r>
       <w:hyperlink r:id="rId21" w:history="1">
-        <w:proofErr w:type="spellStart"/>
         <w:r>
           <w:rPr>
             <w:rStyle w:val="Hyperlink"/>
           </w:rPr>
-          <w:t>BuckeyePass</w:t>
-        </w:r>
-        <w:proofErr w:type="spellEnd"/>
-        <w:r>
-          <w:rPr>
-            <w:rStyle w:val="Hyperlink"/>
-          </w:rPr>
-          <w:t xml:space="preserve"> - Adding a Device</w:t>
+          <w:t>BuckeyePass - Adding a Device</w:t>
         </w:r>
       </w:hyperlink>
       <w:r>
@@ -2763,7 +2384,7 @@
         <w:t xml:space="preserve">Below 60: </w:t>
       </w:r>
       <w:r>
-        <w:t>F</w:t>
+        <w:t>E</w:t>
       </w:r>
     </w:p>
     <w:p>
@@ -3481,21 +3102,7 @@
         <w:rPr>
           <w:color w:val="000000"/>
         </w:rPr>
-        <w:t xml:space="preserve"> (Section 3335-23-04) defines academic misconduct as: “Any activity that tends to compromise the academic integrity of the </w:t>
-      </w:r>
-      <w:proofErr w:type="gramStart"/>
-      <w:r>
-        <w:rPr>
-          <w:color w:val="000000"/>
-        </w:rPr>
-        <w:t>University, or</w:t>
-      </w:r>
-      <w:proofErr w:type="gramEnd"/>
-      <w:r>
-        <w:rPr>
-          <w:color w:val="000000"/>
-        </w:rPr>
-        <w:t xml:space="preserve"> subvert the educational process.” Examples of academic misconduct include (but are not limited to) plagiarism, collusion (unauthorized collaboration), copying the work of another student, and possession of unauthorized materials during an examination. Ignorance of the University’s </w:t>
+        <w:t> (Section 3335-23-04) defines academic misconduct as: “Any activity that tends to compromise the academic integrity of the University, or subvert the educational process.” Examples of academic misconduct include (but are not limited to) plagiarism, collusion (unauthorized collaboration), copying the work of another student, and possession of unauthorized materials during an examination. Ignorance of the University’s </w:t>
       </w:r>
       <w:r>
         <w:rPr>

</xml_diff>

<commit_message>
Updates for fall 2022
</commit_message>
<xml_diff>
--- a/course_materials/syllabus/CSE5243-GRyslik-V1.docx
+++ b/course_materials/syllabus/CSE5243-GRyslik-V1.docx
@@ -1,6 +1,6 @@
 
 <file path=word/document.xml><?xml version="1.0" encoding="utf-8"?>
-<w:document xmlns:wpc="http://schemas.microsoft.com/office/word/2010/wordprocessingCanvas" xmlns:cx="http://schemas.microsoft.com/office/drawing/2014/chartex" xmlns:cx1="http://schemas.microsoft.com/office/drawing/2015/9/8/chartex" xmlns:cx2="http://schemas.microsoft.com/office/drawing/2015/10/21/chartex" xmlns:cx3="http://schemas.microsoft.com/office/drawing/2016/5/9/chartex" xmlns:cx4="http://schemas.microsoft.com/office/drawing/2016/5/10/chartex" xmlns:cx5="http://schemas.microsoft.com/office/drawing/2016/5/11/chartex" xmlns:cx6="http://schemas.microsoft.com/office/drawing/2016/5/12/chartex" xmlns:cx7="http://schemas.microsoft.com/office/drawing/2016/5/13/chartex" xmlns:cx8="http://schemas.microsoft.com/office/drawing/2016/5/14/chartex" xmlns:mc="http://schemas.openxmlformats.org/markup-compatibility/2006" xmlns:aink="http://schemas.microsoft.com/office/drawing/2016/ink" xmlns:am3d="http://schemas.microsoft.com/office/drawing/2017/model3d" xmlns:o="urn:schemas-microsoft-com:office:office" xmlns:r="http://schemas.openxmlformats.org/officeDocument/2006/relationships" xmlns:m="http://schemas.openxmlformats.org/officeDocument/2006/math" xmlns:v="urn:schemas-microsoft-com:vml" xmlns:wp14="http://schemas.microsoft.com/office/word/2010/wordprocessingDrawing" xmlns:wp="http://schemas.openxmlformats.org/drawingml/2006/wordprocessingDrawing" xmlns:w10="urn:schemas-microsoft-com:office:word" xmlns:w="http://schemas.openxmlformats.org/wordprocessingml/2006/main" xmlns:w14="http://schemas.microsoft.com/office/word/2010/wordml" xmlns:w15="http://schemas.microsoft.com/office/word/2012/wordml" xmlns:w16cex="http://schemas.microsoft.com/office/word/2018/wordml/cex" xmlns:w16cid="http://schemas.microsoft.com/office/word/2016/wordml/cid" xmlns:w16="http://schemas.microsoft.com/office/word/2018/wordml" xmlns:w16sdtdh="http://schemas.microsoft.com/office/word/2020/wordml/sdtdatahash" xmlns:w16se="http://schemas.microsoft.com/office/word/2015/wordml/symex" xmlns:wpg="http://schemas.microsoft.com/office/word/2010/wordprocessingGroup" xmlns:wpi="http://schemas.microsoft.com/office/word/2010/wordprocessingInk" xmlns:wne="http://schemas.microsoft.com/office/word/2006/wordml" xmlns:wps="http://schemas.microsoft.com/office/word/2010/wordprocessingShape" mc:Ignorable="w14 w15 w16se w16cid w16 w16cex w16sdtdh wp14">
+<w:document xmlns:wpc="http://schemas.microsoft.com/office/word/2010/wordprocessingCanvas" xmlns:cx="http://schemas.microsoft.com/office/drawing/2014/chartex" xmlns:cx1="http://schemas.microsoft.com/office/drawing/2015/9/8/chartex" xmlns:cx2="http://schemas.microsoft.com/office/drawing/2015/10/21/chartex" xmlns:cx3="http://schemas.microsoft.com/office/drawing/2016/5/9/chartex" xmlns:cx4="http://schemas.microsoft.com/office/drawing/2016/5/10/chartex" xmlns:cx5="http://schemas.microsoft.com/office/drawing/2016/5/11/chartex" xmlns:cx6="http://schemas.microsoft.com/office/drawing/2016/5/12/chartex" xmlns:cx7="http://schemas.microsoft.com/office/drawing/2016/5/13/chartex" xmlns:cx8="http://schemas.microsoft.com/office/drawing/2016/5/14/chartex" xmlns:mc="http://schemas.openxmlformats.org/markup-compatibility/2006" xmlns:aink="http://schemas.microsoft.com/office/drawing/2016/ink" xmlns:am3d="http://schemas.microsoft.com/office/drawing/2017/model3d" xmlns:o="urn:schemas-microsoft-com:office:office" xmlns:oel="http://schemas.microsoft.com/office/2019/extlst" xmlns:r="http://schemas.openxmlformats.org/officeDocument/2006/relationships" xmlns:m="http://schemas.openxmlformats.org/officeDocument/2006/math" xmlns:v="urn:schemas-microsoft-com:vml" xmlns:wp14="http://schemas.microsoft.com/office/word/2010/wordprocessingDrawing" xmlns:wp="http://schemas.openxmlformats.org/drawingml/2006/wordprocessingDrawing" xmlns:w10="urn:schemas-microsoft-com:office:word" xmlns:w="http://schemas.openxmlformats.org/wordprocessingml/2006/main" xmlns:w14="http://schemas.microsoft.com/office/word/2010/wordml" xmlns:w15="http://schemas.microsoft.com/office/word/2012/wordml" xmlns:w16cex="http://schemas.microsoft.com/office/word/2018/wordml/cex" xmlns:w16cid="http://schemas.microsoft.com/office/word/2016/wordml/cid" xmlns:w16="http://schemas.microsoft.com/office/word/2018/wordml" xmlns:w16sdtdh="http://schemas.microsoft.com/office/word/2020/wordml/sdtdatahash" xmlns:w16se="http://schemas.microsoft.com/office/word/2015/wordml/symex" xmlns:wpg="http://schemas.microsoft.com/office/word/2010/wordprocessingGroup" xmlns:wpi="http://schemas.microsoft.com/office/word/2010/wordprocessingInk" xmlns:wne="http://schemas.microsoft.com/office/word/2006/wordml" xmlns:wps="http://schemas.microsoft.com/office/word/2010/wordprocessingShape" mc:Ignorable="w14 w15 w16se w16cid w16 w16cex w16sdtdh wp14">
   <w:body>
     <w:p>
       <w:pPr>
@@ -108,7 +108,7 @@
           <w:rFonts w:cs="Times New Roman (Body CS)"/>
           <w:color w:val="595959" w:themeColor="text1" w:themeTint="A6"/>
         </w:rPr>
-        <w:t>1</w:t>
+        <w:t>2</w:t>
       </w:r>
     </w:p>
     <w:p>
@@ -158,7 +158,27 @@
           <w:sz w:val="24"/>
           <w:szCs w:val="24"/>
         </w:rPr>
-        <w:t>), which includes following university mask policies and maintaining a safe physical distance at all times. Non-compliance will be warned first and disciplinary actions will be taken for repeated offenses. (Updated: Aug. 14, 2020)</w:t>
+        <w:t xml:space="preserve">), which includes following university mask policies and maintaining a safe physical distance at all times. Non-compliance will be warned </w:t>
+      </w:r>
+      <w:proofErr w:type="gramStart"/>
+      <w:r>
+        <w:rPr>
+          <w:rFonts w:cs="Times New Roman (Body CS)"/>
+          <w:color w:val="FF0000"/>
+          <w:sz w:val="24"/>
+          <w:szCs w:val="24"/>
+        </w:rPr>
+        <w:t>first</w:t>
+      </w:r>
+      <w:proofErr w:type="gramEnd"/>
+      <w:r>
+        <w:rPr>
+          <w:rFonts w:cs="Times New Roman (Body CS)"/>
+          <w:color w:val="FF0000"/>
+          <w:sz w:val="24"/>
+          <w:szCs w:val="24"/>
+        </w:rPr>
+        <w:t xml:space="preserve"> and disciplinary actions will be taken for repeated offenses. (Updated: Aug. 14, 2020)</w:t>
       </w:r>
     </w:p>
     <w:p>
@@ -238,7 +258,18 @@
         <w:t xml:space="preserve"> </w:t>
       </w:r>
       <w:r>
-        <w:t>TBD – to be posted on Carmen when semester begins</w:t>
+        <w:t>TBD – to be posted on Carmen</w:t>
+      </w:r>
+      <w:r>
+        <w:t>/</w:t>
+      </w:r>
+      <w:proofErr w:type="spellStart"/>
+      <w:r>
+        <w:t>Github</w:t>
+      </w:r>
+      <w:proofErr w:type="spellEnd"/>
+      <w:r>
+        <w:t xml:space="preserve"> when semester begins</w:t>
       </w:r>
     </w:p>
     <w:p>
@@ -582,12 +613,26 @@
         <w:rPr>
           <w:rFonts w:eastAsia="Arial" w:cs="Arial"/>
         </w:rPr>
-        <w:t xml:space="preserve"> Attendance and active participation often impact your performance in a meaningful way, so it will be beneficial for you to attend this course synchronously.  The lecture slides will be posted on CarmenCanvas, so if you do miss a lecture, you are expected to view the missed material before the next lecture. The following is a summary of everyone's expected participation</w:t>
-      </w:r>
+        <w:t xml:space="preserve"> Attendance and active participation often impact your performance in a meaningful way, so it will be beneficial for you to attend this course synchronously.  The lecture slides will be posted on </w:t>
+      </w:r>
+      <w:proofErr w:type="spellStart"/>
       <w:r>
         <w:rPr>
           <w:rFonts w:eastAsia="Arial" w:cs="Arial"/>
         </w:rPr>
+        <w:t>CarmenCanvas</w:t>
+      </w:r>
+      <w:proofErr w:type="spellEnd"/>
+      <w:r>
+        <w:rPr>
+          <w:rFonts w:eastAsia="Arial" w:cs="Arial"/>
+        </w:rPr>
+        <w:t>, so if you do miss a lecture, you are expected to view the missed material before the next lecture. The following is a summary of everyone's expected participation</w:t>
+      </w:r>
+      <w:r>
+        <w:rPr>
+          <w:rFonts w:eastAsia="Arial" w:cs="Arial"/>
+        </w:rPr>
         <w:t>:</w:t>
       </w:r>
     </w:p>
@@ -595,7 +640,9 @@
       <w:pPr>
         <w:spacing w:after="60" w:line="240" w:lineRule="auto"/>
         <w:rPr>
-          <w:rFonts w:eastAsia="Arial" w:cs="Arial"/>
+          <w:rStyle w:val="Emphasis"/>
+          <w:i w:val="0"/>
+          <w:iCs w:val="0"/>
         </w:rPr>
       </w:pPr>
     </w:p>
@@ -608,9 +655,7 @@
         </w:numPr>
         <w:spacing w:after="60" w:line="240" w:lineRule="auto"/>
         <w:rPr>
-          <w:rStyle w:val="Emphasis"/>
-          <w:i w:val="0"/>
-          <w:iCs w:val="0"/>
+          <w:color w:val="auto"/>
         </w:rPr>
       </w:pPr>
       <w:r>
@@ -618,7 +663,7 @@
           <w:rStyle w:val="Strong"/>
           <w:rFonts w:eastAsia="Arial" w:cs="Arial"/>
         </w:rPr>
-        <w:t>Participating in activities for attendance</w:t>
+        <w:t>Office hours</w:t>
       </w:r>
       <w:r>
         <w:rPr>
@@ -630,7 +675,13 @@
         <w:rPr>
           <w:rStyle w:val="apple-converted-space"/>
           <w:rFonts w:eastAsia="Arial" w:cs="Arial"/>
-          <w:color w:val="auto"/>
+        </w:rPr>
+        <w:t> </w:t>
+      </w:r>
+      <w:r>
+        <w:rPr>
+          <w:rStyle w:val="apple-converted-space"/>
+          <w:rFonts w:eastAsia="Arial" w:cs="Arial"/>
         </w:rPr>
         <w:t xml:space="preserve"> </w:t>
       </w:r>
@@ -643,183 +694,33 @@
           <w:caps/>
           <w:color w:val="A81400"/>
         </w:rPr>
-        <w:t>TWICE</w:t>
-      </w:r>
-      <w:r>
-        <w:rPr>
-          <w:rStyle w:val="note"/>
+        <w:t>OPTIONAL</w:t>
+      </w:r>
+      <w:r>
+        <w:rPr>
           <w:rFonts w:eastAsia="Arial" w:cs="Arial"/>
-          <w:b/>
-          <w:bCs/>
-          <w:caps/>
-          <w:color w:val="A81400"/>
-        </w:rPr>
-        <w:t xml:space="preserve"> PER WEEK</w:t>
-      </w:r>
-      <w:r>
-        <w:rPr>
-          <w:rStyle w:val="Emphasis"/>
+        </w:rPr>
+        <w:t xml:space="preserve">. Office hours will be via </w:t>
+      </w:r>
+      <w:proofErr w:type="spellStart"/>
+      <w:r>
+        <w:rPr>
           <w:rFonts w:eastAsia="Arial" w:cs="Arial"/>
-          <w:i w:val="0"/>
-          <w:color w:val="auto"/>
-        </w:rPr>
-        <w:t xml:space="preserve">. </w:t>
-      </w:r>
-      <w:r>
-        <w:rPr>
-          <w:rStyle w:val="Emphasis"/>
+        </w:rPr>
+        <w:t>Carmen</w:t>
+      </w:r>
+      <w:r>
+        <w:rPr>
           <w:rFonts w:eastAsia="Arial" w:cs="Arial"/>
-          <w:i w:val="0"/>
-          <w:color w:val="auto"/>
-        </w:rPr>
-        <w:t>The class will meet at the normal class-times</w:t>
-      </w:r>
-      <w:r>
-        <w:rPr>
-          <w:rStyle w:val="Emphasis"/>
+        </w:rPr>
+        <w:t>Zoom</w:t>
+      </w:r>
+      <w:proofErr w:type="spellEnd"/>
+      <w:r>
+        <w:rPr>
           <w:rFonts w:eastAsia="Arial" w:cs="Arial"/>
-          <w:i w:val="0"/>
-          <w:color w:val="auto"/>
-        </w:rPr>
-        <w:t>. P</w:t>
-      </w:r>
-      <w:r>
-        <w:rPr>
-          <w:rStyle w:val="Emphasis"/>
-          <w:rFonts w:eastAsia="Arial" w:cs="Arial"/>
-          <w:i w:val="0"/>
-          <w:color w:val="auto"/>
-        </w:rPr>
-        <w:t>articipation are</w:t>
-      </w:r>
-      <w:r>
-        <w:rPr>
-          <w:rStyle w:val="Emphasis"/>
-          <w:rFonts w:eastAsia="Arial" w:cs="Arial"/>
-          <w:i w:val="0"/>
-          <w:color w:val="auto"/>
-        </w:rPr>
-        <w:t xml:space="preserve"> part of the grade for the course.</w:t>
-      </w:r>
-      <w:r>
-        <w:rPr>
-          <w:rStyle w:val="Emphasis"/>
-          <w:rFonts w:eastAsia="Arial" w:cs="Arial"/>
-          <w:i w:val="0"/>
-          <w:color w:val="auto"/>
-        </w:rPr>
-        <w:t xml:space="preserve"> There will be practice in class exercises and discussions. The participation score will be based on your discussion on these exercises and analysis. </w:t>
-      </w:r>
-      <w:r>
-        <w:rPr>
-          <w:rStyle w:val="Emphasis"/>
-          <w:rFonts w:eastAsia="Arial" w:cs="Arial"/>
-          <w:i w:val="0"/>
-          <w:color w:val="auto"/>
-        </w:rPr>
-        <w:t xml:space="preserve">If you miss class, you’re welcome to make it up </w:t>
-      </w:r>
-      <w:r>
-        <w:rPr>
-          <w:rStyle w:val="Emphasis"/>
-          <w:rFonts w:eastAsia="Arial" w:cs="Arial"/>
-          <w:i w:val="0"/>
-          <w:color w:val="auto"/>
-        </w:rPr>
-        <w:t>the exercises on your own and/or contribute to the canvas discussion.</w:t>
-      </w:r>
-    </w:p>
-    <w:p>
-      <w:pPr>
-        <w:pStyle w:val="ListParagraph"/>
-        <w:numPr>
-          <w:ilvl w:val="0"/>
-          <w:numId w:val="38"/>
-        </w:numPr>
-        <w:spacing w:after="60" w:line="240" w:lineRule="auto"/>
-        <w:rPr>
-          <w:rStyle w:val="Emphasis"/>
-          <w:i w:val="0"/>
-          <w:iCs w:val="0"/>
-        </w:rPr>
-      </w:pPr>
-      <w:r>
-        <w:rPr>
-          <w:rStyle w:val="Emphasis"/>
-          <w:rFonts w:eastAsia="Arial" w:cs="Arial"/>
-          <w:i w:val="0"/>
-          <w:color w:val="auto"/>
-        </w:rPr>
-        <w:t xml:space="preserve"> </w:t>
-      </w:r>
-    </w:p>
-    <w:p>
-      <w:pPr>
-        <w:pStyle w:val="ListParagraph"/>
-        <w:numPr>
-          <w:ilvl w:val="0"/>
-          <w:numId w:val="38"/>
-        </w:numPr>
-        <w:spacing w:after="60" w:line="240" w:lineRule="auto"/>
-        <w:rPr>
-          <w:color w:val="auto"/>
-        </w:rPr>
-      </w:pPr>
-      <w:r>
-        <w:rPr>
-          <w:rStyle w:val="Strong"/>
-          <w:rFonts w:eastAsia="Arial" w:cs="Arial"/>
-        </w:rPr>
-        <w:t>Office hours</w:t>
-      </w:r>
-      <w:r>
-        <w:rPr>
-          <w:rFonts w:eastAsia="Arial" w:cs="Arial"/>
-        </w:rPr>
-        <w:t>:</w:t>
-      </w:r>
-      <w:r>
-        <w:rPr>
-          <w:rStyle w:val="apple-converted-space"/>
-          <w:rFonts w:eastAsia="Arial" w:cs="Arial"/>
-        </w:rPr>
-        <w:t> </w:t>
-      </w:r>
-      <w:r>
-        <w:rPr>
-          <w:rStyle w:val="apple-converted-space"/>
-          <w:rFonts w:eastAsia="Arial" w:cs="Arial"/>
-        </w:rPr>
-        <w:t xml:space="preserve"> </w:t>
-      </w:r>
-      <w:r>
-        <w:rPr>
-          <w:rStyle w:val="note"/>
-          <w:rFonts w:eastAsia="Arial" w:cs="Arial"/>
-          <w:b/>
-          <w:bCs/>
-          <w:caps/>
-          <w:color w:val="A81400"/>
-        </w:rPr>
-        <w:t>OPTIONAL</w:t>
-      </w:r>
-      <w:r>
-        <w:rPr>
-          <w:rFonts w:eastAsia="Arial" w:cs="Arial"/>
-        </w:rPr>
-        <w:t xml:space="preserve">. Office hours will be via </w:t>
-      </w:r>
-      <w:r>
-        <w:rPr>
-          <w:rFonts w:eastAsia="Arial" w:cs="Arial"/>
-        </w:rPr>
-        <w:t>Carmen</w:t>
-      </w:r>
-      <w:r>
-        <w:rPr>
-          <w:rFonts w:eastAsia="Arial" w:cs="Arial"/>
-        </w:rPr>
-        <w:t>Zoom.</w:t>
+        </w:rPr>
+        <w:t>.</w:t>
       </w:r>
       <w:r>
         <w:rPr>
@@ -828,6 +729,7 @@
         </w:rPr>
         <w:t xml:space="preserve">  Students will enter the </w:t>
       </w:r>
+      <w:proofErr w:type="spellStart"/>
       <w:r>
         <w:rPr>
           <w:rFonts w:eastAsia="Arial" w:cs="Arial"/>
@@ -840,27 +742,35 @@
           <w:rFonts w:eastAsia="Arial" w:cs="Arial"/>
           <w:color w:val="auto"/>
         </w:rPr>
-        <w:t>Zoom waiting room</w:t>
-      </w:r>
+        <w:t>Zoom</w:t>
+      </w:r>
+      <w:proofErr w:type="spellEnd"/>
       <w:r>
         <w:rPr>
           <w:rFonts w:eastAsia="Arial" w:cs="Arial"/>
           <w:color w:val="auto"/>
         </w:rPr>
-        <w:t xml:space="preserve"> </w:t>
+        <w:t xml:space="preserve"> waiting room</w:t>
       </w:r>
       <w:r>
         <w:rPr>
           <w:rFonts w:eastAsia="Arial" w:cs="Arial"/>
           <w:color w:val="auto"/>
         </w:rPr>
-        <w:t>and will be served one at a time</w:t>
+        <w:t xml:space="preserve"> </w:t>
       </w:r>
       <w:r>
         <w:rPr>
           <w:rFonts w:eastAsia="Arial" w:cs="Arial"/>
           <w:color w:val="auto"/>
         </w:rPr>
+        <w:t>and will be served one at a time</w:t>
+      </w:r>
+      <w:r>
+        <w:rPr>
+          <w:rFonts w:eastAsia="Arial" w:cs="Arial"/>
+          <w:color w:val="auto"/>
+        </w:rPr>
         <w:t xml:space="preserve"> or in groups, depending on the circumstances.</w:t>
       </w:r>
     </w:p>
@@ -874,7 +784,6 @@
         <w:pStyle w:val="Heading1"/>
       </w:pPr>
       <w:r>
-        <w:lastRenderedPageBreak/>
         <w:t>Course materials and technologies</w:t>
       </w:r>
     </w:p>
@@ -925,6 +834,7 @@
         <w:pStyle w:val="Heading2"/>
       </w:pPr>
       <w:r>
+        <w:lastRenderedPageBreak/>
         <w:t>Textbooks</w:t>
       </w:r>
     </w:p>
@@ -965,28 +875,85 @@
         </w:numPr>
       </w:pPr>
       <w:r>
-        <w:t xml:space="preserve">Pang-Ning Tan, Michael Steinbach, Anuj Karpatne, Vipin Kumar.  2019.  </w:t>
-      </w:r>
-      <w:r>
-        <w:rPr>
-          <w:i/>
-        </w:rPr>
-        <w:t>Introduction to Data Mining</w:t>
-      </w:r>
-      <w:r>
-        <w:t xml:space="preserve">, </w:t>
-      </w:r>
-      <w:r>
-        <w:t>2</w:t>
-      </w:r>
-      <w:r>
-        <w:rPr>
-          <w:vertAlign w:val="superscript"/>
-        </w:rPr>
-        <w:t>nd</w:t>
-      </w:r>
-      <w:r>
-        <w:t xml:space="preserve"> Edition, Pearson</w:t>
+        <w:t xml:space="preserve">(Primary) Data Mining: Concepts and Techniques, 3rd edition, Morgan Kaufmann, Jiawei Han, Micheline </w:t>
+      </w:r>
+      <w:proofErr w:type="spellStart"/>
+      <w:r>
+        <w:t>Kamber</w:t>
+      </w:r>
+      <w:proofErr w:type="spellEnd"/>
+      <w:r>
+        <w:t>, and Jian Pei.</w:t>
+      </w:r>
+    </w:p>
+    <w:p>
+      <w:pPr>
+        <w:pStyle w:val="ListParagraph"/>
+        <w:numPr>
+          <w:ilvl w:val="0"/>
+          <w:numId w:val="44"/>
+        </w:numPr>
+      </w:pPr>
+      <w:r>
+        <w:t>(Primary) Introduction to Data Mining, Pang-Ning Tan, Michael Steinbach, and Vipin Kumar</w:t>
+      </w:r>
+    </w:p>
+    <w:p>
+      <w:pPr>
+        <w:pStyle w:val="ListParagraph"/>
+        <w:numPr>
+          <w:ilvl w:val="0"/>
+          <w:numId w:val="44"/>
+        </w:numPr>
+      </w:pPr>
+      <w:r>
+        <w:t xml:space="preserve">(Supplementary) Data Mining Analysis and Concepts (Online version available), Mohammed J. </w:t>
+      </w:r>
+      <w:proofErr w:type="spellStart"/>
+      <w:r>
+        <w:t>Zaki</w:t>
+      </w:r>
+      <w:proofErr w:type="spellEnd"/>
+      <w:r>
+        <w:t xml:space="preserve"> and Wagner Meira, Jr.</w:t>
+      </w:r>
+    </w:p>
+    <w:p>
+      <w:pPr>
+        <w:pStyle w:val="ListParagraph"/>
+        <w:numPr>
+          <w:ilvl w:val="0"/>
+          <w:numId w:val="44"/>
+        </w:numPr>
+      </w:pPr>
+      <w:r>
+        <w:t xml:space="preserve">(Supplementary) Mining of Massive Datasets (Online version available), Jure </w:t>
+      </w:r>
+      <w:proofErr w:type="spellStart"/>
+      <w:r>
+        <w:t>Leskovec</w:t>
+      </w:r>
+      <w:proofErr w:type="spellEnd"/>
+      <w:r>
+        <w:t>, Anand Rajaraman and Jeffrey Ullman</w:t>
+      </w:r>
+    </w:p>
+    <w:p>
+      <w:pPr>
+        <w:pStyle w:val="ListParagraph"/>
+        <w:numPr>
+          <w:ilvl w:val="0"/>
+          <w:numId w:val="44"/>
+        </w:numPr>
+      </w:pPr>
+      <w:r>
+        <w:t>(Supplementary) Machine Learning, Tom Mitchell</w:t>
+      </w:r>
+      <w:r>
+        <w:br/>
+      </w:r>
+      <w:r>
+        <w:t>(Supplementary) Pattern Recognition and Machine Learning, Christopher M. Bishop</w:t>
       </w:r>
     </w:p>
     <w:p>
@@ -1194,6 +1161,7 @@
         <w:rPr>
           <w:rFonts w:eastAsia="Arial" w:cs="Arial"/>
         </w:rPr>
+        <w:lastRenderedPageBreak/>
         <w:t>Navigating Carmen</w:t>
       </w:r>
       <w:r>
@@ -1247,17 +1215,39 @@
           <w:rFonts w:eastAsia="Times New Roman" w:cs="Times New Roman"/>
         </w:rPr>
       </w:pPr>
+      <w:proofErr w:type="spellStart"/>
       <w:r>
         <w:rPr>
           <w:rFonts w:eastAsia="Arial" w:cs="Arial"/>
         </w:rPr>
-        <w:t xml:space="preserve">CarmenConnect </w:t>
-      </w:r>
+        <w:t>CarmenConnect</w:t>
+      </w:r>
+      <w:proofErr w:type="spellEnd"/>
       <w:r>
         <w:rPr>
           <w:rFonts w:eastAsia="Arial" w:cs="Arial"/>
         </w:rPr>
-        <w:t xml:space="preserve">(CarmenZoom) </w:t>
+        <w:t xml:space="preserve"> </w:t>
+      </w:r>
+      <w:r>
+        <w:rPr>
+          <w:rFonts w:eastAsia="Arial" w:cs="Arial"/>
+        </w:rPr>
+        <w:t>(</w:t>
+      </w:r>
+      <w:proofErr w:type="spellStart"/>
+      <w:r>
+        <w:rPr>
+          <w:rFonts w:eastAsia="Arial" w:cs="Arial"/>
+        </w:rPr>
+        <w:t>CarmenZoom</w:t>
+      </w:r>
+      <w:proofErr w:type="spellEnd"/>
+      <w:r>
+        <w:rPr>
+          <w:rFonts w:eastAsia="Arial" w:cs="Arial"/>
+        </w:rPr>
+        <w:t xml:space="preserve">) </w:t>
       </w:r>
       <w:r>
         <w:rPr>
@@ -1293,7 +1283,6 @@
         <w:spacing w:after="60" w:line="240" w:lineRule="auto"/>
       </w:pPr>
       <w:r>
-        <w:lastRenderedPageBreak/>
         <w:t>Recording, editing, and uploading video</w:t>
       </w:r>
     </w:p>
@@ -1401,16 +1390,26 @@
         <w:t xml:space="preserve">, or security key (e.g., </w:t>
       </w:r>
       <w:r>
-        <w:t>YubiKey, Feitian</w:t>
-      </w:r>
+        <w:t xml:space="preserve">YubiKey, </w:t>
+      </w:r>
+      <w:proofErr w:type="spellStart"/>
+      <w:r>
+        <w:t>Feitian</w:t>
+      </w:r>
+      <w:proofErr w:type="spellEnd"/>
       <w:r>
         <w:t>)</w:t>
       </w:r>
       <w:r>
         <w:t xml:space="preserve"> to use for </w:t>
       </w:r>
-      <w:r>
-        <w:t xml:space="preserve">BuckeyePass </w:t>
+      <w:proofErr w:type="spellStart"/>
+      <w:r>
+        <w:t>BuckeyePass</w:t>
+      </w:r>
+      <w:proofErr w:type="spellEnd"/>
+      <w:r>
+        <w:t xml:space="preserve"> </w:t>
       </w:r>
       <w:r>
         <w:t>authentication</w:t>
@@ -1429,7 +1428,15 @@
         <w:spacing w:after="60" w:line="240" w:lineRule="auto"/>
       </w:pPr>
       <w:r>
-        <w:t>Scanner: a camera, smartphone, tablet, or document scanner for scanning and uploading hand-written documents such as homeworks and exams.</w:t>
+        <w:t xml:space="preserve">Scanner: a camera, smartphone, tablet, or document scanner for scanning and uploading hand-written documents such as </w:t>
+      </w:r>
+      <w:proofErr w:type="spellStart"/>
+      <w:r>
+        <w:t>homeworks</w:t>
+      </w:r>
+      <w:proofErr w:type="spellEnd"/>
+      <w:r>
+        <w:t xml:space="preserve"> and exams.</w:t>
       </w:r>
     </w:p>
     <w:p>
@@ -1509,7 +1516,15 @@
         <w:t>:</w:t>
       </w:r>
       <w:r>
-        <w:t xml:space="preserve"> All Ohio State students are eligible for free Microsoft Office 365 ProPlus through Microsoft’s Student Advantage program. Full instructions for downloading and installation can be found </w:t>
+        <w:t xml:space="preserve"> All Ohio State students are eligible for free Microsoft Office 365 </w:t>
+      </w:r>
+      <w:proofErr w:type="spellStart"/>
+      <w:r>
+        <w:t>ProPlus</w:t>
+      </w:r>
+      <w:proofErr w:type="spellEnd"/>
+      <w:r>
+        <w:t xml:space="preserve"> through Microsoft’s Student Advantage program. Full instructions for downloading and installation can be found </w:t>
       </w:r>
       <w:r>
         <w:rPr>
@@ -1537,15 +1552,33 @@
           <w:color w:val="auto"/>
           <w:u w:val="none"/>
         </w:rPr>
-        <w:t xml:space="preserve">  In </w:t>
-      </w:r>
+        <w:t xml:space="preserve">  </w:t>
+      </w:r>
+      <w:proofErr w:type="gramStart"/>
       <w:r>
         <w:rPr>
           <w:rStyle w:val="Hyperlink"/>
           <w:color w:val="auto"/>
           <w:u w:val="none"/>
         </w:rPr>
-        <w:t xml:space="preserve">particular, some assignments and in-class exercises </w:t>
+        <w:t xml:space="preserve">In </w:t>
+      </w:r>
+      <w:r>
+        <w:rPr>
+          <w:rStyle w:val="Hyperlink"/>
+          <w:color w:val="auto"/>
+          <w:u w:val="none"/>
+        </w:rPr>
+        <w:t>particular, some</w:t>
+      </w:r>
+      <w:proofErr w:type="gramEnd"/>
+      <w:r>
+        <w:rPr>
+          <w:rStyle w:val="Hyperlink"/>
+          <w:color w:val="auto"/>
+          <w:u w:val="none"/>
+        </w:rPr>
+        <w:t xml:space="preserve"> assignments and in-class exercises </w:t>
       </w:r>
       <w:r>
         <w:rPr>
@@ -1631,7 +1664,25 @@
           <w:color w:val="auto"/>
           <w:u w:val="none"/>
         </w:rPr>
-        <w:t xml:space="preserve">the strongly preferred modality for assignment submissions is Jupyter Notebook, which is included in the </w:t>
+        <w:t xml:space="preserve">the strongly preferred modality for assignment submissions is </w:t>
+      </w:r>
+      <w:proofErr w:type="spellStart"/>
+      <w:r>
+        <w:rPr>
+          <w:rStyle w:val="Hyperlink"/>
+          <w:color w:val="auto"/>
+          <w:u w:val="none"/>
+        </w:rPr>
+        <w:t>Jupyter</w:t>
+      </w:r>
+      <w:proofErr w:type="spellEnd"/>
+      <w:r>
+        <w:rPr>
+          <w:rStyle w:val="Hyperlink"/>
+          <w:color w:val="auto"/>
+          <w:u w:val="none"/>
+        </w:rPr>
+        <w:t xml:space="preserve"> Notebook, which is included in the </w:t>
       </w:r>
       <w:r>
         <w:rPr>
@@ -1660,100 +1711,6 @@
         <w:spacing w:after="60" w:line="240" w:lineRule="auto"/>
         <w:rPr>
           <w:rFonts w:eastAsiaTheme="minorHAnsi"/>
-          <w:color w:val="auto"/>
-        </w:rPr>
-      </w:pPr>
-      <w:r>
-        <w:rPr>
-          <w:rStyle w:val="Hyperlink"/>
-        </w:rPr>
-        <w:t>Exam Monitoring: Chrome and Proctorio / Zoom:</w:t>
-      </w:r>
-      <w:r>
-        <w:rPr>
-          <w:rFonts w:eastAsiaTheme="minorHAnsi"/>
-          <w:color w:val="auto"/>
-        </w:rPr>
-        <w:t xml:space="preserve"> The midterm and final may make use of Proctorio for online proctoring.  Proctorio requires use of the Chrome browser, which can be downloaded from Google.  </w:t>
-      </w:r>
-      <w:r>
-        <w:rPr>
-          <w:rFonts w:eastAsiaTheme="minorHAnsi"/>
-          <w:color w:val="auto"/>
-        </w:rPr>
-        <w:t>Please see the standard text below and reach out to me if you would like to discuss this or would like additional information.</w:t>
-      </w:r>
-    </w:p>
-    <w:p>
-      <w:pPr>
-        <w:pStyle w:val="ListParagraph"/>
-        <w:numPr>
-          <w:ilvl w:val="1"/>
-          <w:numId w:val="37"/>
-        </w:numPr>
-        <w:spacing w:after="60" w:line="240" w:lineRule="auto"/>
-        <w:rPr>
-          <w:rFonts w:eastAsiaTheme="minorHAnsi"/>
-          <w:sz w:val="22"/>
-        </w:rPr>
-      </w:pPr>
-      <w:r>
-        <w:rPr>
-          <w:rFonts w:eastAsiaTheme="minorHAnsi"/>
-          <w:color w:val="auto"/>
-          <w:sz w:val="22"/>
-        </w:rPr>
-        <w:t>"Proctorio, an online proctoring tool, will be used during this course. Proctorio offers you flexibility to take your exams at the time and in the location of your choosing.</w:t>
-      </w:r>
-      <w:r>
-        <w:rPr>
-          <w:rFonts w:eastAsiaTheme="minorHAnsi"/>
-          <w:b/>
-          <w:color w:val="auto"/>
-          <w:sz w:val="22"/>
-        </w:rPr>
-        <w:t xml:space="preserve"> Students are required to have a webcam (USB or internal) with a microphone and a strong and stable internet connection.</w:t>
-      </w:r>
-      <w:r>
-        <w:rPr>
-          <w:rFonts w:eastAsiaTheme="minorHAnsi"/>
-          <w:color w:val="auto"/>
-          <w:sz w:val="22"/>
-        </w:rPr>
-        <w:t xml:space="preserve"> During the course of an exam, Proctorio will record the testing environment, therefore students should select private spaces for the exam session where disruptions are unlikely and where recording devices can be enabled. Instructions for Proctorio use will be provided. To use Proctorio you must be over 18 years of age. Additionally, the tool has limitations in its accessibility for students reliant upon screen readers and keyboard navigation. If you have concerns about using an online proctoring tool for the reasons listed above or in general, please work with your instructor to find an equivalent alternative. Additional information on academic integrity at Ohio State and recommended proctoring options are available."</w:t>
-      </w:r>
-    </w:p>
-    <w:p>
-      <w:pPr>
-        <w:pStyle w:val="ListParagraph"/>
-        <w:numPr>
-          <w:ilvl w:val="1"/>
-          <w:numId w:val="37"/>
-        </w:numPr>
-        <w:spacing w:after="60" w:line="240" w:lineRule="auto"/>
-        <w:rPr>
-          <w:rFonts w:eastAsiaTheme="minorHAnsi"/>
-          <w:sz w:val="22"/>
-        </w:rPr>
-      </w:pPr>
-      <w:r>
-        <w:rPr>
-          <w:rFonts w:eastAsiaTheme="minorHAnsi"/>
-          <w:sz w:val="22"/>
-        </w:rPr>
-        <w:t>Also, CarmenZoom video may be used during exams for monitoring / proctoring.  If you have concerns, please talk with your instructor.</w:t>
-      </w:r>
-    </w:p>
-    <w:p>
-      <w:pPr>
-        <w:pStyle w:val="ListParagraph"/>
-        <w:numPr>
-          <w:ilvl w:val="0"/>
-          <w:numId w:val="37"/>
-        </w:numPr>
-        <w:spacing w:after="60" w:line="240" w:lineRule="auto"/>
-        <w:rPr>
-          <w:rFonts w:eastAsiaTheme="minorHAnsi"/>
         </w:rPr>
       </w:pPr>
       <w:r>
@@ -1782,7 +1739,7 @@
           <w:color w:val="auto"/>
           <w:u w:val="none"/>
         </w:rPr>
-        <w:t>We will make use of a class-wide</w:t>
+        <w:t xml:space="preserve">We will make use of </w:t>
       </w:r>
       <w:r>
         <w:rPr>
@@ -1790,7 +1747,7 @@
           <w:color w:val="auto"/>
           <w:u w:val="none"/>
         </w:rPr>
-        <w:t xml:space="preserve"> discussion board (which may be used across multiple sections)</w:t>
+        <w:t>the</w:t>
       </w:r>
       <w:r>
         <w:rPr>
@@ -1798,7 +1755,7 @@
           <w:color w:val="auto"/>
           <w:u w:val="none"/>
         </w:rPr>
-        <w:t>.</w:t>
+        <w:t xml:space="preserve"> class-wide</w:t>
       </w:r>
       <w:r>
         <w:rPr>
@@ -1806,7 +1763,7 @@
           <w:color w:val="auto"/>
           <w:u w:val="none"/>
         </w:rPr>
-        <w:t xml:space="preserve">  The preferred tool is </w:t>
+        <w:t xml:space="preserve"> discussion board</w:t>
       </w:r>
       <w:r>
         <w:rPr>
@@ -1814,7 +1771,7 @@
           <w:color w:val="auto"/>
           <w:u w:val="none"/>
         </w:rPr>
-        <w:t>Microsoft Teams</w:t>
+        <w:t xml:space="preserve"> </w:t>
       </w:r>
       <w:r>
         <w:rPr>
@@ -1822,34 +1779,7 @@
           <w:color w:val="auto"/>
           <w:u w:val="none"/>
         </w:rPr>
-        <w:t xml:space="preserve">, which we have </w:t>
-      </w:r>
-      <w:r>
-        <w:rPr>
-          <w:rStyle w:val="Hyperlink"/>
-          <w:color w:val="auto"/>
-          <w:u w:val="none"/>
-        </w:rPr>
-        <w:lastRenderedPageBreak/>
-        <w:t>used successfully in previous semesters.</w:t>
-      </w:r>
-      <w:r>
-        <w:rPr>
-          <w:rStyle w:val="Hyperlink"/>
-          <w:rFonts w:eastAsiaTheme="minorHAnsi"/>
-          <w:color w:val="000000" w:themeColor="text1"/>
-          <w:u w:val="none"/>
-        </w:rPr>
-        <w:t xml:space="preserve">  However, we may use another tool (e.g., CarmenCanvas Discussions) if </w:t>
-      </w:r>
-      <w:r>
-        <w:rPr>
-          <w:rStyle w:val="Hyperlink"/>
-          <w:rFonts w:eastAsiaTheme="minorHAnsi"/>
-          <w:color w:val="000000" w:themeColor="text1"/>
-          <w:u w:val="none"/>
-        </w:rPr>
-        <w:t>appropriate.</w:t>
+        <w:t>on Carmen to discuss questions/issues/etc.</w:t>
       </w:r>
     </w:p>
     <w:p>
@@ -1868,15 +1798,25 @@
         <w:t xml:space="preserve"> </w:t>
       </w:r>
       <w:hyperlink r:id="rId20" w:history="1">
+        <w:proofErr w:type="spellStart"/>
         <w:r>
           <w:rPr>
             <w:rStyle w:val="Hyperlink"/>
           </w:rPr>
           <w:t>BuckeyePass</w:t>
         </w:r>
+        <w:proofErr w:type="spellEnd"/>
       </w:hyperlink>
       <w:r>
-        <w:t xml:space="preserve"> multi-factor authentication to access your courses in Carmen. To ensure that you are able to connect to Carmen at all times, it is recommended that you take the following steps:</w:t>
+        <w:t xml:space="preserve"> multi-factor authentication to access your courses in Carmen. To ensure that you </w:t>
+      </w:r>
+      <w:proofErr w:type="gramStart"/>
+      <w:r>
+        <w:t>are able to</w:t>
+      </w:r>
+      <w:proofErr w:type="gramEnd"/>
+      <w:r>
+        <w:t xml:space="preserve"> connect to Carmen at all times, it is recommended that you take the following steps:</w:t>
       </w:r>
     </w:p>
     <w:p>
@@ -1893,11 +1833,19 @@
         <w:t xml:space="preserve">Register multiple devices in case something happens to your primary device. Visit the </w:t>
       </w:r>
       <w:hyperlink r:id="rId21" w:history="1">
+        <w:proofErr w:type="spellStart"/>
         <w:r>
           <w:rPr>
             <w:rStyle w:val="Hyperlink"/>
           </w:rPr>
-          <w:t>BuckeyePass - Adding a Device</w:t>
+          <w:t>BuckeyePass</w:t>
+        </w:r>
+        <w:proofErr w:type="spellEnd"/>
+        <w:r>
+          <w:rPr>
+            <w:rStyle w:val="Hyperlink"/>
+          </w:rPr>
+          <w:t xml:space="preserve"> - Adding a Device</w:t>
         </w:r>
       </w:hyperlink>
       <w:r>
@@ -1927,6 +1875,7 @@
         <w:contextualSpacing/>
       </w:pPr>
       <w:r>
+        <w:lastRenderedPageBreak/>
         <w:t xml:space="preserve">Request passcodes to keep as a backup authentication option. When you see the Duo login screen on your computer, click “Enter a Passcode” and then click the “Text me new codes” button that appears. This will text you </w:t>
       </w:r>
       <w:r>
@@ -2295,7 +2244,6 @@
     </w:p>
     <w:p>
       <w:r>
-        <w:lastRenderedPageBreak/>
         <w:t xml:space="preserve">Late submissions and missed exams </w:t>
       </w:r>
       <w:r>
@@ -2353,6 +2301,7 @@
         <w:br/>
       </w:r>
       <w:r>
+        <w:lastRenderedPageBreak/>
         <w:t xml:space="preserve">80–82.9: B- </w:t>
       </w:r>
       <w:r>
@@ -2710,7 +2659,6 @@
     </w:p>
     <w:p>
       <w:r>
-        <w:lastRenderedPageBreak/>
         <w:t>The following are my expectations for how we should communicate as a class. Above all, please remember to be respectful and thoughtful.</w:t>
       </w:r>
     </w:p>
@@ -2768,6 +2716,7 @@
           <w:rStyle w:val="Strong"/>
           <w:rFonts w:cs="Tahoma"/>
         </w:rPr>
+        <w:lastRenderedPageBreak/>
         <w:t>Citing your sources</w:t>
       </w:r>
       <w:r>
@@ -3031,7 +2980,6 @@
         <w:pStyle w:val="Heading3"/>
       </w:pPr>
       <w:r>
-        <w:lastRenderedPageBreak/>
         <w:t>Ohio State’s academic integrity policy</w:t>
       </w:r>
     </w:p>
@@ -3061,7 +3009,14 @@
         <w:rPr>
           <w:color w:val="000000"/>
         </w:rPr>
-        <w:t>, and that all students will complete all academic and scholarly assignments with fairness and honesty. Students must recognize that failure to follow the rules and guidelines established in the University’s </w:t>
+        <w:t xml:space="preserve">, and that all students will complete all academic and scholarly assignments with fairness and honesty. Students must </w:t>
+      </w:r>
+      <w:r>
+        <w:rPr>
+          <w:color w:val="000000"/>
+        </w:rPr>
+        <w:lastRenderedPageBreak/>
+        <w:t>recognize that failure to follow the rules and guidelines established in the University’s </w:t>
       </w:r>
       <w:r>
         <w:rPr>
@@ -3102,7 +3057,21 @@
         <w:rPr>
           <w:color w:val="000000"/>
         </w:rPr>
-        <w:t> (Section 3335-23-04) defines academic misconduct as: “Any activity that tends to compromise the academic integrity of the University, or subvert the educational process.” Examples of academic misconduct include (but are not limited to) plagiarism, collusion (unauthorized collaboration), copying the work of another student, and possession of unauthorized materials during an examination. Ignorance of the University’s </w:t>
+        <w:t xml:space="preserve"> (Section 3335-23-04) defines academic misconduct as: “Any activity that tends to compromise the academic integrity of the </w:t>
+      </w:r>
+      <w:proofErr w:type="gramStart"/>
+      <w:r>
+        <w:rPr>
+          <w:color w:val="000000"/>
+        </w:rPr>
+        <w:t>University, or</w:t>
+      </w:r>
+      <w:proofErr w:type="gramEnd"/>
+      <w:r>
+        <w:rPr>
+          <w:color w:val="000000"/>
+        </w:rPr>
+        <w:t xml:space="preserve"> subvert the educational process.” Examples of academic misconduct include (but are not limited to) plagiarism, collusion (unauthorized collaboration), copying the work of another student, and possession of unauthorized materials during an examination. Ignorance of the University’s </w:t>
       </w:r>
       <w:r>
         <w:rPr>
@@ -3342,24 +3311,27 @@
         <w:pStyle w:val="Heading2"/>
       </w:pPr>
       <w:r>
+        <w:t xml:space="preserve">Statement on </w:t>
+      </w:r>
+      <w:r>
+        <w:t>T</w:t>
+      </w:r>
+      <w:r>
+        <w:t>itle IX</w:t>
+      </w:r>
+    </w:p>
+    <w:p>
+      <w:pPr>
+        <w:rPr>
+          <w:rStyle w:val="Hyperlink"/>
+        </w:rPr>
+      </w:pPr>
+      <w:r>
+        <w:t xml:space="preserve">Title IX makes it clear that violence and harassment based on sex and gender are Civil Rights offenses subject to the same kinds of accountability and the same kinds of support applied to offenses against other protected categories (e.g., race). If you or someone you know has been </w:t>
+      </w:r>
+      <w:r>
         <w:lastRenderedPageBreak/>
-        <w:t xml:space="preserve">Statement on </w:t>
-      </w:r>
-      <w:r>
-        <w:t>T</w:t>
-      </w:r>
-      <w:r>
-        <w:t>itle IX</w:t>
-      </w:r>
-    </w:p>
-    <w:p>
-      <w:pPr>
-        <w:rPr>
-          <w:rStyle w:val="Hyperlink"/>
-        </w:rPr>
-      </w:pPr>
-      <w:r>
-        <w:t>Title IX makes it clear that violence and harassment based on sex and gender are Civil Rights offenses subject to the same kinds of accountability and the same kinds of support applied to offenses against other protected categories (e.g., race). If you or someone you know has been sexually harassed or assaulted, you may find the appropriate reso</w:t>
+        <w:t>sexually harassed or assaulted, you may find the appropriate reso</w:t>
       </w:r>
       <w:r>
         <w:t xml:space="preserve">urces at </w:t>
@@ -3444,7 +3416,15 @@
         <w:t>)</w:t>
       </w:r>
       <w:r>
-        <w:t xml:space="preserve"> for assistance, support and advocacy. This service is free and confidential.</w:t>
+        <w:t xml:space="preserve"> for assistance, </w:t>
+      </w:r>
+      <w:proofErr w:type="gramStart"/>
+      <w:r>
+        <w:t>support</w:t>
+      </w:r>
+      <w:proofErr w:type="gramEnd"/>
+      <w:r>
+        <w:t xml:space="preserve"> and advocacy. This service is free and confidential.</w:t>
       </w:r>
     </w:p>
     <w:p>
@@ -3694,7 +3674,6 @@
           <w:rFonts w:eastAsia="Times New Roman" w:cs="Tahoma"/>
           <w:color w:val="990000"/>
         </w:rPr>
-        <w:lastRenderedPageBreak/>
         <w:fldChar w:fldCharType="end"/>
       </w:r>
       <w:r>
@@ -3728,6 +3707,7 @@
         <w:pStyle w:val="Heading1"/>
       </w:pPr>
       <w:r>
+        <w:lastRenderedPageBreak/>
         <w:t>Course schedule</w:t>
       </w:r>
     </w:p>
@@ -4307,8 +4287,13 @@
               <w:framePr w:hSpace="0" w:wrap="auto" w:vAnchor="margin" w:hAnchor="text" w:xAlign="left" w:yAlign="inline"/>
               <w:jc w:val="left"/>
             </w:pPr>
+            <w:proofErr w:type="spellStart"/>
             <w:r>
-              <w:t>Misc Topics (e.g.): Graphs / PageRank, Text Mining, Recommendation Systems</w:t>
+              <w:t>Misc</w:t>
+            </w:r>
+            <w:proofErr w:type="spellEnd"/>
+            <w:r>
+              <w:t xml:space="preserve"> Topics (e.g.): Graphs / PageRank, Text Mining, Recommendation Systems</w:t>
             </w:r>
           </w:p>
         </w:tc>
@@ -4370,7 +4355,7 @@
 </file>
 
 <file path=word/endnotes.xml><?xml version="1.0" encoding="utf-8"?>
-<w:endnotes xmlns:wpc="http://schemas.microsoft.com/office/word/2010/wordprocessingCanvas" xmlns:cx="http://schemas.microsoft.com/office/drawing/2014/chartex" xmlns:cx1="http://schemas.microsoft.com/office/drawing/2015/9/8/chartex" xmlns:cx2="http://schemas.microsoft.com/office/drawing/2015/10/21/chartex" xmlns:cx3="http://schemas.microsoft.com/office/drawing/2016/5/9/chartex" xmlns:cx4="http://schemas.microsoft.com/office/drawing/2016/5/10/chartex" xmlns:cx5="http://schemas.microsoft.com/office/drawing/2016/5/11/chartex" xmlns:cx6="http://schemas.microsoft.com/office/drawing/2016/5/12/chartex" xmlns:cx7="http://schemas.microsoft.com/office/drawing/2016/5/13/chartex" xmlns:cx8="http://schemas.microsoft.com/office/drawing/2016/5/14/chartex" xmlns:mc="http://schemas.openxmlformats.org/markup-compatibility/2006" xmlns:aink="http://schemas.microsoft.com/office/drawing/2016/ink" xmlns:am3d="http://schemas.microsoft.com/office/drawing/2017/model3d" xmlns:o="urn:schemas-microsoft-com:office:office" xmlns:r="http://schemas.openxmlformats.org/officeDocument/2006/relationships" xmlns:m="http://schemas.openxmlformats.org/officeDocument/2006/math" xmlns:v="urn:schemas-microsoft-com:vml" xmlns:wp14="http://schemas.microsoft.com/office/word/2010/wordprocessingDrawing" xmlns:wp="http://schemas.openxmlformats.org/drawingml/2006/wordprocessingDrawing" xmlns:w10="urn:schemas-microsoft-com:office:word" xmlns:w="http://schemas.openxmlformats.org/wordprocessingml/2006/main" xmlns:w14="http://schemas.microsoft.com/office/word/2010/wordml" xmlns:w15="http://schemas.microsoft.com/office/word/2012/wordml" xmlns:w16cex="http://schemas.microsoft.com/office/word/2018/wordml/cex" xmlns:w16cid="http://schemas.microsoft.com/office/word/2016/wordml/cid" xmlns:w16="http://schemas.microsoft.com/office/word/2018/wordml" xmlns:w16sdtdh="http://schemas.microsoft.com/office/word/2020/wordml/sdtdatahash" xmlns:w16se="http://schemas.microsoft.com/office/word/2015/wordml/symex" xmlns:wpg="http://schemas.microsoft.com/office/word/2010/wordprocessingGroup" xmlns:wpi="http://schemas.microsoft.com/office/word/2010/wordprocessingInk" xmlns:wne="http://schemas.microsoft.com/office/word/2006/wordml" xmlns:wps="http://schemas.microsoft.com/office/word/2010/wordprocessingShape" mc:Ignorable="w14 w15 w16se w16cid w16 w16cex w16sdtdh wp14">
+<w:endnotes xmlns:wpc="http://schemas.microsoft.com/office/word/2010/wordprocessingCanvas" xmlns:cx="http://schemas.microsoft.com/office/drawing/2014/chartex" xmlns:cx1="http://schemas.microsoft.com/office/drawing/2015/9/8/chartex" xmlns:cx2="http://schemas.microsoft.com/office/drawing/2015/10/21/chartex" xmlns:cx3="http://schemas.microsoft.com/office/drawing/2016/5/9/chartex" xmlns:cx4="http://schemas.microsoft.com/office/drawing/2016/5/10/chartex" xmlns:cx5="http://schemas.microsoft.com/office/drawing/2016/5/11/chartex" xmlns:cx6="http://schemas.microsoft.com/office/drawing/2016/5/12/chartex" xmlns:cx7="http://schemas.microsoft.com/office/drawing/2016/5/13/chartex" xmlns:cx8="http://schemas.microsoft.com/office/drawing/2016/5/14/chartex" xmlns:mc="http://schemas.openxmlformats.org/markup-compatibility/2006" xmlns:aink="http://schemas.microsoft.com/office/drawing/2016/ink" xmlns:am3d="http://schemas.microsoft.com/office/drawing/2017/model3d" xmlns:o="urn:schemas-microsoft-com:office:office" xmlns:oel="http://schemas.microsoft.com/office/2019/extlst" xmlns:r="http://schemas.openxmlformats.org/officeDocument/2006/relationships" xmlns:m="http://schemas.openxmlformats.org/officeDocument/2006/math" xmlns:v="urn:schemas-microsoft-com:vml" xmlns:wp14="http://schemas.microsoft.com/office/word/2010/wordprocessingDrawing" xmlns:wp="http://schemas.openxmlformats.org/drawingml/2006/wordprocessingDrawing" xmlns:w10="urn:schemas-microsoft-com:office:word" xmlns:w="http://schemas.openxmlformats.org/wordprocessingml/2006/main" xmlns:w14="http://schemas.microsoft.com/office/word/2010/wordml" xmlns:w15="http://schemas.microsoft.com/office/word/2012/wordml" xmlns:w16cex="http://schemas.microsoft.com/office/word/2018/wordml/cex" xmlns:w16cid="http://schemas.microsoft.com/office/word/2016/wordml/cid" xmlns:w16="http://schemas.microsoft.com/office/word/2018/wordml" xmlns:w16sdtdh="http://schemas.microsoft.com/office/word/2020/wordml/sdtdatahash" xmlns:w16se="http://schemas.microsoft.com/office/word/2015/wordml/symex" xmlns:wpg="http://schemas.microsoft.com/office/word/2010/wordprocessingGroup" xmlns:wpi="http://schemas.microsoft.com/office/word/2010/wordprocessingInk" xmlns:wne="http://schemas.microsoft.com/office/word/2006/wordml" xmlns:wps="http://schemas.microsoft.com/office/word/2010/wordprocessingShape" mc:Ignorable="w14 w15 w16se w16cid w16 w16cex w16sdtdh wp14">
   <w:endnote w:type="separator" w:id="-1">
     <w:p>
       <w:r>
@@ -4396,7 +4381,7 @@
 </file>
 
 <file path=word/footnotes.xml><?xml version="1.0" encoding="utf-8"?>
-<w:footnotes xmlns:wpc="http://schemas.microsoft.com/office/word/2010/wordprocessingCanvas" xmlns:cx="http://schemas.microsoft.com/office/drawing/2014/chartex" xmlns:cx1="http://schemas.microsoft.com/office/drawing/2015/9/8/chartex" xmlns:cx2="http://schemas.microsoft.com/office/drawing/2015/10/21/chartex" xmlns:cx3="http://schemas.microsoft.com/office/drawing/2016/5/9/chartex" xmlns:cx4="http://schemas.microsoft.com/office/drawing/2016/5/10/chartex" xmlns:cx5="http://schemas.microsoft.com/office/drawing/2016/5/11/chartex" xmlns:cx6="http://schemas.microsoft.com/office/drawing/2016/5/12/chartex" xmlns:cx7="http://schemas.microsoft.com/office/drawing/2016/5/13/chartex" xmlns:cx8="http://schemas.microsoft.com/office/drawing/2016/5/14/chartex" xmlns:mc="http://schemas.openxmlformats.org/markup-compatibility/2006" xmlns:aink="http://schemas.microsoft.com/office/drawing/2016/ink" xmlns:am3d="http://schemas.microsoft.com/office/drawing/2017/model3d" xmlns:o="urn:schemas-microsoft-com:office:office" xmlns:r="http://schemas.openxmlformats.org/officeDocument/2006/relationships" xmlns:m="http://schemas.openxmlformats.org/officeDocument/2006/math" xmlns:v="urn:schemas-microsoft-com:vml" xmlns:wp14="http://schemas.microsoft.com/office/word/2010/wordprocessingDrawing" xmlns:wp="http://schemas.openxmlformats.org/drawingml/2006/wordprocessingDrawing" xmlns:w10="urn:schemas-microsoft-com:office:word" xmlns:w="http://schemas.openxmlformats.org/wordprocessingml/2006/main" xmlns:w14="http://schemas.microsoft.com/office/word/2010/wordml" xmlns:w15="http://schemas.microsoft.com/office/word/2012/wordml" xmlns:w16cex="http://schemas.microsoft.com/office/word/2018/wordml/cex" xmlns:w16cid="http://schemas.microsoft.com/office/word/2016/wordml/cid" xmlns:w16="http://schemas.microsoft.com/office/word/2018/wordml" xmlns:w16sdtdh="http://schemas.microsoft.com/office/word/2020/wordml/sdtdatahash" xmlns:w16se="http://schemas.microsoft.com/office/word/2015/wordml/symex" xmlns:wpg="http://schemas.microsoft.com/office/word/2010/wordprocessingGroup" xmlns:wpi="http://schemas.microsoft.com/office/word/2010/wordprocessingInk" xmlns:wne="http://schemas.microsoft.com/office/word/2006/wordml" xmlns:wps="http://schemas.microsoft.com/office/word/2010/wordprocessingShape" mc:Ignorable="w14 w15 w16se w16cid w16 w16cex w16sdtdh wp14">
+<w:footnotes xmlns:wpc="http://schemas.microsoft.com/office/word/2010/wordprocessingCanvas" xmlns:cx="http://schemas.microsoft.com/office/drawing/2014/chartex" xmlns:cx1="http://schemas.microsoft.com/office/drawing/2015/9/8/chartex" xmlns:cx2="http://schemas.microsoft.com/office/drawing/2015/10/21/chartex" xmlns:cx3="http://schemas.microsoft.com/office/drawing/2016/5/9/chartex" xmlns:cx4="http://schemas.microsoft.com/office/drawing/2016/5/10/chartex" xmlns:cx5="http://schemas.microsoft.com/office/drawing/2016/5/11/chartex" xmlns:cx6="http://schemas.microsoft.com/office/drawing/2016/5/12/chartex" xmlns:cx7="http://schemas.microsoft.com/office/drawing/2016/5/13/chartex" xmlns:cx8="http://schemas.microsoft.com/office/drawing/2016/5/14/chartex" xmlns:mc="http://schemas.openxmlformats.org/markup-compatibility/2006" xmlns:aink="http://schemas.microsoft.com/office/drawing/2016/ink" xmlns:am3d="http://schemas.microsoft.com/office/drawing/2017/model3d" xmlns:o="urn:schemas-microsoft-com:office:office" xmlns:oel="http://schemas.microsoft.com/office/2019/extlst" xmlns:r="http://schemas.openxmlformats.org/officeDocument/2006/relationships" xmlns:m="http://schemas.openxmlformats.org/officeDocument/2006/math" xmlns:v="urn:schemas-microsoft-com:vml" xmlns:wp14="http://schemas.microsoft.com/office/word/2010/wordprocessingDrawing" xmlns:wp="http://schemas.openxmlformats.org/drawingml/2006/wordprocessingDrawing" xmlns:w10="urn:schemas-microsoft-com:office:word" xmlns:w="http://schemas.openxmlformats.org/wordprocessingml/2006/main" xmlns:w14="http://schemas.microsoft.com/office/word/2010/wordml" xmlns:w15="http://schemas.microsoft.com/office/word/2012/wordml" xmlns:w16cex="http://schemas.microsoft.com/office/word/2018/wordml/cex" xmlns:w16cid="http://schemas.microsoft.com/office/word/2016/wordml/cid" xmlns:w16="http://schemas.microsoft.com/office/word/2018/wordml" xmlns:w16sdtdh="http://schemas.microsoft.com/office/word/2020/wordml/sdtdatahash" xmlns:w16se="http://schemas.microsoft.com/office/word/2015/wordml/symex" xmlns:wpg="http://schemas.microsoft.com/office/word/2010/wordprocessingGroup" xmlns:wpi="http://schemas.microsoft.com/office/word/2010/wordprocessingInk" xmlns:wne="http://schemas.microsoft.com/office/word/2006/wordml" xmlns:wps="http://schemas.microsoft.com/office/word/2010/wordprocessingShape" mc:Ignorable="w14 w15 w16se w16cid w16 w16cex w16sdtdh wp14">
   <w:footnote w:type="separator" w:id="-1">
     <w:p>
       <w:r>
@@ -4422,7 +4407,7 @@
 </file>
 
 <file path=word/header1.xml><?xml version="1.0" encoding="utf-8"?>
-<w:hdr xmlns:wpc="http://schemas.microsoft.com/office/word/2010/wordprocessingCanvas" xmlns:cx="http://schemas.microsoft.com/office/drawing/2014/chartex" xmlns:cx1="http://schemas.microsoft.com/office/drawing/2015/9/8/chartex" xmlns:cx2="http://schemas.microsoft.com/office/drawing/2015/10/21/chartex" xmlns:cx3="http://schemas.microsoft.com/office/drawing/2016/5/9/chartex" xmlns:cx4="http://schemas.microsoft.com/office/drawing/2016/5/10/chartex" xmlns:cx5="http://schemas.microsoft.com/office/drawing/2016/5/11/chartex" xmlns:cx6="http://schemas.microsoft.com/office/drawing/2016/5/12/chartex" xmlns:cx7="http://schemas.microsoft.com/office/drawing/2016/5/13/chartex" xmlns:cx8="http://schemas.microsoft.com/office/drawing/2016/5/14/chartex" xmlns:mc="http://schemas.openxmlformats.org/markup-compatibility/2006" xmlns:aink="http://schemas.microsoft.com/office/drawing/2016/ink" xmlns:am3d="http://schemas.microsoft.com/office/drawing/2017/model3d" xmlns:o="urn:schemas-microsoft-com:office:office" xmlns:r="http://schemas.openxmlformats.org/officeDocument/2006/relationships" xmlns:m="http://schemas.openxmlformats.org/officeDocument/2006/math" xmlns:v="urn:schemas-microsoft-com:vml" xmlns:wp14="http://schemas.microsoft.com/office/word/2010/wordprocessingDrawing" xmlns:wp="http://schemas.openxmlformats.org/drawingml/2006/wordprocessingDrawing" xmlns:w10="urn:schemas-microsoft-com:office:word" xmlns:w="http://schemas.openxmlformats.org/wordprocessingml/2006/main" xmlns:w14="http://schemas.microsoft.com/office/word/2010/wordml" xmlns:w15="http://schemas.microsoft.com/office/word/2012/wordml" xmlns:w16cex="http://schemas.microsoft.com/office/word/2018/wordml/cex" xmlns:w16cid="http://schemas.microsoft.com/office/word/2016/wordml/cid" xmlns:w16="http://schemas.microsoft.com/office/word/2018/wordml" xmlns:w16sdtdh="http://schemas.microsoft.com/office/word/2020/wordml/sdtdatahash" xmlns:w16se="http://schemas.microsoft.com/office/word/2015/wordml/symex" xmlns:wpg="http://schemas.microsoft.com/office/word/2010/wordprocessingGroup" xmlns:wpi="http://schemas.microsoft.com/office/word/2010/wordprocessingInk" xmlns:wne="http://schemas.microsoft.com/office/word/2006/wordml" xmlns:wps="http://schemas.microsoft.com/office/word/2010/wordprocessingShape" mc:Ignorable="w14 w15 w16se w16cid w16 w16cex w16sdtdh wp14">
+<w:hdr xmlns:wpc="http://schemas.microsoft.com/office/word/2010/wordprocessingCanvas" xmlns:cx="http://schemas.microsoft.com/office/drawing/2014/chartex" xmlns:cx1="http://schemas.microsoft.com/office/drawing/2015/9/8/chartex" xmlns:cx2="http://schemas.microsoft.com/office/drawing/2015/10/21/chartex" xmlns:cx3="http://schemas.microsoft.com/office/drawing/2016/5/9/chartex" xmlns:cx4="http://schemas.microsoft.com/office/drawing/2016/5/10/chartex" xmlns:cx5="http://schemas.microsoft.com/office/drawing/2016/5/11/chartex" xmlns:cx6="http://schemas.microsoft.com/office/drawing/2016/5/12/chartex" xmlns:cx7="http://schemas.microsoft.com/office/drawing/2016/5/13/chartex" xmlns:cx8="http://schemas.microsoft.com/office/drawing/2016/5/14/chartex" xmlns:mc="http://schemas.openxmlformats.org/markup-compatibility/2006" xmlns:aink="http://schemas.microsoft.com/office/drawing/2016/ink" xmlns:am3d="http://schemas.microsoft.com/office/drawing/2017/model3d" xmlns:o="urn:schemas-microsoft-com:office:office" xmlns:oel="http://schemas.microsoft.com/office/2019/extlst" xmlns:r="http://schemas.openxmlformats.org/officeDocument/2006/relationships" xmlns:m="http://schemas.openxmlformats.org/officeDocument/2006/math" xmlns:v="urn:schemas-microsoft-com:vml" xmlns:wp14="http://schemas.microsoft.com/office/word/2010/wordprocessingDrawing" xmlns:wp="http://schemas.openxmlformats.org/drawingml/2006/wordprocessingDrawing" xmlns:w10="urn:schemas-microsoft-com:office:word" xmlns:w="http://schemas.openxmlformats.org/wordprocessingml/2006/main" xmlns:w14="http://schemas.microsoft.com/office/word/2010/wordml" xmlns:w15="http://schemas.microsoft.com/office/word/2012/wordml" xmlns:w16cex="http://schemas.microsoft.com/office/word/2018/wordml/cex" xmlns:w16cid="http://schemas.microsoft.com/office/word/2016/wordml/cid" xmlns:w16="http://schemas.microsoft.com/office/word/2018/wordml" xmlns:w16sdtdh="http://schemas.microsoft.com/office/word/2020/wordml/sdtdatahash" xmlns:w16se="http://schemas.microsoft.com/office/word/2015/wordml/symex" xmlns:wpg="http://schemas.microsoft.com/office/word/2010/wordprocessingGroup" xmlns:wpi="http://schemas.microsoft.com/office/word/2010/wordprocessingInk" xmlns:wne="http://schemas.microsoft.com/office/word/2006/wordml" xmlns:wps="http://schemas.microsoft.com/office/word/2010/wordprocessingShape" mc:Ignorable="w14 w15 w16se w16cid w16 w16cex w16sdtdh wp14">
   <w:p>
     <w:pPr>
       <w:pStyle w:val="Header"/>
@@ -4460,7 +4445,7 @@
 </file>
 
 <file path=word/header2.xml><?xml version="1.0" encoding="utf-8"?>
-<w:hdr xmlns:wpc="http://schemas.microsoft.com/office/word/2010/wordprocessingCanvas" xmlns:cx="http://schemas.microsoft.com/office/drawing/2014/chartex" xmlns:cx1="http://schemas.microsoft.com/office/drawing/2015/9/8/chartex" xmlns:cx2="http://schemas.microsoft.com/office/drawing/2015/10/21/chartex" xmlns:cx3="http://schemas.microsoft.com/office/drawing/2016/5/9/chartex" xmlns:cx4="http://schemas.microsoft.com/office/drawing/2016/5/10/chartex" xmlns:cx5="http://schemas.microsoft.com/office/drawing/2016/5/11/chartex" xmlns:cx6="http://schemas.microsoft.com/office/drawing/2016/5/12/chartex" xmlns:cx7="http://schemas.microsoft.com/office/drawing/2016/5/13/chartex" xmlns:cx8="http://schemas.microsoft.com/office/drawing/2016/5/14/chartex" xmlns:mc="http://schemas.openxmlformats.org/markup-compatibility/2006" xmlns:aink="http://schemas.microsoft.com/office/drawing/2016/ink" xmlns:am3d="http://schemas.microsoft.com/office/drawing/2017/model3d" xmlns:o="urn:schemas-microsoft-com:office:office" xmlns:r="http://schemas.openxmlformats.org/officeDocument/2006/relationships" xmlns:m="http://schemas.openxmlformats.org/officeDocument/2006/math" xmlns:v="urn:schemas-microsoft-com:vml" xmlns:wp14="http://schemas.microsoft.com/office/word/2010/wordprocessingDrawing" xmlns:wp="http://schemas.openxmlformats.org/drawingml/2006/wordprocessingDrawing" xmlns:w10="urn:schemas-microsoft-com:office:word" xmlns:w="http://schemas.openxmlformats.org/wordprocessingml/2006/main" xmlns:w14="http://schemas.microsoft.com/office/word/2010/wordml" xmlns:w15="http://schemas.microsoft.com/office/word/2012/wordml" xmlns:w16cex="http://schemas.microsoft.com/office/word/2018/wordml/cex" xmlns:w16cid="http://schemas.microsoft.com/office/word/2016/wordml/cid" xmlns:w16="http://schemas.microsoft.com/office/word/2018/wordml" xmlns:w16sdtdh="http://schemas.microsoft.com/office/word/2020/wordml/sdtdatahash" xmlns:w16se="http://schemas.microsoft.com/office/word/2015/wordml/symex" xmlns:wpg="http://schemas.microsoft.com/office/word/2010/wordprocessingGroup" xmlns:wpi="http://schemas.microsoft.com/office/word/2010/wordprocessingInk" xmlns:wne="http://schemas.microsoft.com/office/word/2006/wordml" xmlns:wps="http://schemas.microsoft.com/office/word/2010/wordprocessingShape" mc:Ignorable="w14 w15 w16se w16cid w16 w16cex w16sdtdh wp14">
+<w:hdr xmlns:wpc="http://schemas.microsoft.com/office/word/2010/wordprocessingCanvas" xmlns:cx="http://schemas.microsoft.com/office/drawing/2014/chartex" xmlns:cx1="http://schemas.microsoft.com/office/drawing/2015/9/8/chartex" xmlns:cx2="http://schemas.microsoft.com/office/drawing/2015/10/21/chartex" xmlns:cx3="http://schemas.microsoft.com/office/drawing/2016/5/9/chartex" xmlns:cx4="http://schemas.microsoft.com/office/drawing/2016/5/10/chartex" xmlns:cx5="http://schemas.microsoft.com/office/drawing/2016/5/11/chartex" xmlns:cx6="http://schemas.microsoft.com/office/drawing/2016/5/12/chartex" xmlns:cx7="http://schemas.microsoft.com/office/drawing/2016/5/13/chartex" xmlns:cx8="http://schemas.microsoft.com/office/drawing/2016/5/14/chartex" xmlns:mc="http://schemas.openxmlformats.org/markup-compatibility/2006" xmlns:aink="http://schemas.microsoft.com/office/drawing/2016/ink" xmlns:am3d="http://schemas.microsoft.com/office/drawing/2017/model3d" xmlns:o="urn:schemas-microsoft-com:office:office" xmlns:oel="http://schemas.microsoft.com/office/2019/extlst" xmlns:r="http://schemas.openxmlformats.org/officeDocument/2006/relationships" xmlns:m="http://schemas.openxmlformats.org/officeDocument/2006/math" xmlns:v="urn:schemas-microsoft-com:vml" xmlns:wp14="http://schemas.microsoft.com/office/word/2010/wordprocessingDrawing" xmlns:wp="http://schemas.openxmlformats.org/drawingml/2006/wordprocessingDrawing" xmlns:w10="urn:schemas-microsoft-com:office:word" xmlns:w="http://schemas.openxmlformats.org/wordprocessingml/2006/main" xmlns:w14="http://schemas.microsoft.com/office/word/2010/wordml" xmlns:w15="http://schemas.microsoft.com/office/word/2012/wordml" xmlns:w16cex="http://schemas.microsoft.com/office/word/2018/wordml/cex" xmlns:w16cid="http://schemas.microsoft.com/office/word/2016/wordml/cid" xmlns:w16="http://schemas.microsoft.com/office/word/2018/wordml" xmlns:w16sdtdh="http://schemas.microsoft.com/office/word/2020/wordml/sdtdatahash" xmlns:w16se="http://schemas.microsoft.com/office/word/2015/wordml/symex" xmlns:wpg="http://schemas.microsoft.com/office/word/2010/wordprocessingGroup" xmlns:wpi="http://schemas.microsoft.com/office/word/2010/wordprocessingInk" xmlns:wne="http://schemas.microsoft.com/office/word/2006/wordml" xmlns:wps="http://schemas.microsoft.com/office/word/2010/wordprocessingShape" mc:Ignorable="w14 w15 w16se w16cid w16 w16cex w16sdtdh wp14">
   <w:p>
     <w:pPr>
       <w:pStyle w:val="Header"/>
@@ -4517,7 +4502,7 @@
 </file>
 
 <file path=word/header3.xml><?xml version="1.0" encoding="utf-8"?>
-<w:hdr xmlns:wpc="http://schemas.microsoft.com/office/word/2010/wordprocessingCanvas" xmlns:cx="http://schemas.microsoft.com/office/drawing/2014/chartex" xmlns:cx1="http://schemas.microsoft.com/office/drawing/2015/9/8/chartex" xmlns:cx2="http://schemas.microsoft.com/office/drawing/2015/10/21/chartex" xmlns:cx3="http://schemas.microsoft.com/office/drawing/2016/5/9/chartex" xmlns:cx4="http://schemas.microsoft.com/office/drawing/2016/5/10/chartex" xmlns:cx5="http://schemas.microsoft.com/office/drawing/2016/5/11/chartex" xmlns:cx6="http://schemas.microsoft.com/office/drawing/2016/5/12/chartex" xmlns:cx7="http://schemas.microsoft.com/office/drawing/2016/5/13/chartex" xmlns:cx8="http://schemas.microsoft.com/office/drawing/2016/5/14/chartex" xmlns:mc="http://schemas.openxmlformats.org/markup-compatibility/2006" xmlns:aink="http://schemas.microsoft.com/office/drawing/2016/ink" xmlns:am3d="http://schemas.microsoft.com/office/drawing/2017/model3d" xmlns:o="urn:schemas-microsoft-com:office:office" xmlns:r="http://schemas.openxmlformats.org/officeDocument/2006/relationships" xmlns:m="http://schemas.openxmlformats.org/officeDocument/2006/math" xmlns:v="urn:schemas-microsoft-com:vml" xmlns:wp14="http://schemas.microsoft.com/office/word/2010/wordprocessingDrawing" xmlns:wp="http://schemas.openxmlformats.org/drawingml/2006/wordprocessingDrawing" xmlns:w10="urn:schemas-microsoft-com:office:word" xmlns:w="http://schemas.openxmlformats.org/wordprocessingml/2006/main" xmlns:w14="http://schemas.microsoft.com/office/word/2010/wordml" xmlns:w15="http://schemas.microsoft.com/office/word/2012/wordml" xmlns:w16cex="http://schemas.microsoft.com/office/word/2018/wordml/cex" xmlns:w16cid="http://schemas.microsoft.com/office/word/2016/wordml/cid" xmlns:w16="http://schemas.microsoft.com/office/word/2018/wordml" xmlns:w16sdtdh="http://schemas.microsoft.com/office/word/2020/wordml/sdtdatahash" xmlns:w16se="http://schemas.microsoft.com/office/word/2015/wordml/symex" xmlns:wpg="http://schemas.microsoft.com/office/word/2010/wordprocessingGroup" xmlns:wpi="http://schemas.microsoft.com/office/word/2010/wordprocessingInk" xmlns:wne="http://schemas.microsoft.com/office/word/2006/wordml" xmlns:wps="http://schemas.microsoft.com/office/word/2010/wordprocessingShape" mc:Ignorable="w14 w15 w16se w16cid w16 w16cex w16sdtdh wp14">
+<w:hdr xmlns:wpc="http://schemas.microsoft.com/office/word/2010/wordprocessingCanvas" xmlns:cx="http://schemas.microsoft.com/office/drawing/2014/chartex" xmlns:cx1="http://schemas.microsoft.com/office/drawing/2015/9/8/chartex" xmlns:cx2="http://schemas.microsoft.com/office/drawing/2015/10/21/chartex" xmlns:cx3="http://schemas.microsoft.com/office/drawing/2016/5/9/chartex" xmlns:cx4="http://schemas.microsoft.com/office/drawing/2016/5/10/chartex" xmlns:cx5="http://schemas.microsoft.com/office/drawing/2016/5/11/chartex" xmlns:cx6="http://schemas.microsoft.com/office/drawing/2016/5/12/chartex" xmlns:cx7="http://schemas.microsoft.com/office/drawing/2016/5/13/chartex" xmlns:cx8="http://schemas.microsoft.com/office/drawing/2016/5/14/chartex" xmlns:mc="http://schemas.openxmlformats.org/markup-compatibility/2006" xmlns:aink="http://schemas.microsoft.com/office/drawing/2016/ink" xmlns:am3d="http://schemas.microsoft.com/office/drawing/2017/model3d" xmlns:o="urn:schemas-microsoft-com:office:office" xmlns:oel="http://schemas.microsoft.com/office/2019/extlst" xmlns:r="http://schemas.openxmlformats.org/officeDocument/2006/relationships" xmlns:m="http://schemas.openxmlformats.org/officeDocument/2006/math" xmlns:v="urn:schemas-microsoft-com:vml" xmlns:wp14="http://schemas.microsoft.com/office/word/2010/wordprocessingDrawing" xmlns:wp="http://schemas.openxmlformats.org/drawingml/2006/wordprocessingDrawing" xmlns:w10="urn:schemas-microsoft-com:office:word" xmlns:w="http://schemas.openxmlformats.org/wordprocessingml/2006/main" xmlns:w14="http://schemas.microsoft.com/office/word/2010/wordml" xmlns:w15="http://schemas.microsoft.com/office/word/2012/wordml" xmlns:w16cex="http://schemas.microsoft.com/office/word/2018/wordml/cex" xmlns:w16cid="http://schemas.microsoft.com/office/word/2016/wordml/cid" xmlns:w16="http://schemas.microsoft.com/office/word/2018/wordml" xmlns:w16sdtdh="http://schemas.microsoft.com/office/word/2020/wordml/sdtdatahash" xmlns:w16se="http://schemas.microsoft.com/office/word/2015/wordml/symex" xmlns:wpg="http://schemas.microsoft.com/office/word/2010/wordprocessingGroup" xmlns:wpi="http://schemas.microsoft.com/office/word/2010/wordprocessingInk" xmlns:wne="http://schemas.microsoft.com/office/word/2006/wordml" xmlns:wps="http://schemas.microsoft.com/office/word/2010/wordprocessingShape" mc:Ignorable="w14 w15 w16se w16cid w16 w16cex w16sdtdh wp14">
   <w:p>
     <w:pPr>
       <w:pStyle w:val="Header"/>
@@ -4688,7 +4673,7 @@
               <v:stroke joinstyle="miter"/>
               <v:path gradientshapeok="t" o:connecttype="rect"/>
             </v:shapetype>
-            <v:shape id="Text Box 1" o:spid="_x0000_s1026" type="#_x0000_t202" style="width:256.5pt;height:42.75pt;visibility:visible;mso-wrap-style:square;mso-left-percent:-10001;mso-top-percent:-10001;mso-position-horizontal:absolute;mso-position-horizontal-relative:char;mso-position-vertical:absolute;mso-position-vertical-relative:line;mso-left-percent:-10001;mso-top-percent:-10001;v-text-anchor:top" o:gfxdata="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" filled="f" stroked="f" strokeweight=".5pt">
+            <v:shape id="Text Box 1" o:spid="_x0000_s1026" type="#_x0000_t202" style="width:256.5pt;height:42.75pt;visibility:visible;mso-wrap-style:square;mso-left-percent:-10001;mso-top-percent:-10001;mso-position-horizontal:absolute;mso-position-horizontal-relative:char;mso-position-vertical:absolute;mso-position-vertical-relative:line;mso-left-percent:-10001;mso-top-percent:-10001;v-text-anchor:top" o:gfxdata="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" filled="f" stroked="f" strokeweight=".5pt">
               <v:textbox>
                 <w:txbxContent>
                   <w:p>
@@ -4775,7 +4760,7 @@
 </file>
 
 <file path=word/numbering.xml><?xml version="1.0" encoding="utf-8"?>
-<w:numbering xmlns:wpc="http://schemas.microsoft.com/office/word/2010/wordprocessingCanvas" xmlns:cx="http://schemas.microsoft.com/office/drawing/2014/chartex" xmlns:cx1="http://schemas.microsoft.com/office/drawing/2015/9/8/chartex" xmlns:cx2="http://schemas.microsoft.com/office/drawing/2015/10/21/chartex" xmlns:cx3="http://schemas.microsoft.com/office/drawing/2016/5/9/chartex" xmlns:cx4="http://schemas.microsoft.com/office/drawing/2016/5/10/chartex" xmlns:cx5="http://schemas.microsoft.com/office/drawing/2016/5/11/chartex" xmlns:cx6="http://schemas.microsoft.com/office/drawing/2016/5/12/chartex" xmlns:cx7="http://schemas.microsoft.com/office/drawing/2016/5/13/chartex" xmlns:cx8="http://schemas.microsoft.com/office/drawing/2016/5/14/chartex" xmlns:mc="http://schemas.openxmlformats.org/markup-compatibility/2006" xmlns:aink="http://schemas.microsoft.com/office/drawing/2016/ink" xmlns:am3d="http://schemas.microsoft.com/office/drawing/2017/model3d" xmlns:o="urn:schemas-microsoft-com:office:office" xmlns:r="http://schemas.openxmlformats.org/officeDocument/2006/relationships" xmlns:m="http://schemas.openxmlformats.org/officeDocument/2006/math" xmlns:v="urn:schemas-microsoft-com:vml" xmlns:wp14="http://schemas.microsoft.com/office/word/2010/wordprocessingDrawing" xmlns:wp="http://schemas.openxmlformats.org/drawingml/2006/wordprocessingDrawing" xmlns:w10="urn:schemas-microsoft-com:office:word" xmlns:w="http://schemas.openxmlformats.org/wordprocessingml/2006/main" xmlns:w14="http://schemas.microsoft.com/office/word/2010/wordml" xmlns:w15="http://schemas.microsoft.com/office/word/2012/wordml" xmlns:w16cex="http://schemas.microsoft.com/office/word/2018/wordml/cex" xmlns:w16cid="http://schemas.microsoft.com/office/word/2016/wordml/cid" xmlns:w16="http://schemas.microsoft.com/office/word/2018/wordml" xmlns:w16sdtdh="http://schemas.microsoft.com/office/word/2020/wordml/sdtdatahash" xmlns:w16se="http://schemas.microsoft.com/office/word/2015/wordml/symex" xmlns:wpg="http://schemas.microsoft.com/office/word/2010/wordprocessingGroup" xmlns:wpi="http://schemas.microsoft.com/office/word/2010/wordprocessingInk" xmlns:wne="http://schemas.microsoft.com/office/word/2006/wordml" xmlns:wps="http://schemas.microsoft.com/office/word/2010/wordprocessingShape" mc:Ignorable="w14 w15 w16se w16cid w16 w16cex w16sdtdh wp14">
+<w:numbering xmlns:wpc="http://schemas.microsoft.com/office/word/2010/wordprocessingCanvas" xmlns:cx="http://schemas.microsoft.com/office/drawing/2014/chartex" xmlns:cx1="http://schemas.microsoft.com/office/drawing/2015/9/8/chartex" xmlns:cx2="http://schemas.microsoft.com/office/drawing/2015/10/21/chartex" xmlns:cx3="http://schemas.microsoft.com/office/drawing/2016/5/9/chartex" xmlns:cx4="http://schemas.microsoft.com/office/drawing/2016/5/10/chartex" xmlns:cx5="http://schemas.microsoft.com/office/drawing/2016/5/11/chartex" xmlns:cx6="http://schemas.microsoft.com/office/drawing/2016/5/12/chartex" xmlns:cx7="http://schemas.microsoft.com/office/drawing/2016/5/13/chartex" xmlns:cx8="http://schemas.microsoft.com/office/drawing/2016/5/14/chartex" xmlns:mc="http://schemas.openxmlformats.org/markup-compatibility/2006" xmlns:aink="http://schemas.microsoft.com/office/drawing/2016/ink" xmlns:am3d="http://schemas.microsoft.com/office/drawing/2017/model3d" xmlns:o="urn:schemas-microsoft-com:office:office" xmlns:oel="http://schemas.microsoft.com/office/2019/extlst" xmlns:r="http://schemas.openxmlformats.org/officeDocument/2006/relationships" xmlns:m="http://schemas.openxmlformats.org/officeDocument/2006/math" xmlns:v="urn:schemas-microsoft-com:vml" xmlns:wp14="http://schemas.microsoft.com/office/word/2010/wordprocessingDrawing" xmlns:wp="http://schemas.openxmlformats.org/drawingml/2006/wordprocessingDrawing" xmlns:w10="urn:schemas-microsoft-com:office:word" xmlns:w="http://schemas.openxmlformats.org/wordprocessingml/2006/main" xmlns:w14="http://schemas.microsoft.com/office/word/2010/wordml" xmlns:w15="http://schemas.microsoft.com/office/word/2012/wordml" xmlns:w16cex="http://schemas.microsoft.com/office/word/2018/wordml/cex" xmlns:w16cid="http://schemas.microsoft.com/office/word/2016/wordml/cid" xmlns:w16="http://schemas.microsoft.com/office/word/2018/wordml" xmlns:w16sdtdh="http://schemas.microsoft.com/office/word/2020/wordml/sdtdatahash" xmlns:w16se="http://schemas.microsoft.com/office/word/2015/wordml/symex" xmlns:wpg="http://schemas.microsoft.com/office/word/2010/wordprocessingGroup" xmlns:wpi="http://schemas.microsoft.com/office/word/2010/wordprocessingInk" xmlns:wne="http://schemas.microsoft.com/office/word/2006/wordml" xmlns:wps="http://schemas.microsoft.com/office/word/2010/wordprocessingShape" mc:Ignorable="w14 w15 w16se w16cid w16 w16cex w16sdtdh wp14">
   <w:abstractNum w:abstractNumId="0" w15:restartNumberingAfterBreak="0">
     <w:nsid w:val="FFFFFF1D"/>
     <w:multiLevelType w:val="multilevel"/>
@@ -7436,7 +7421,7 @@
   <w:abstractNum w:abstractNumId="32" w15:restartNumberingAfterBreak="0">
     <w:nsid w:val="71CA1944"/>
     <w:multiLevelType w:val="hybridMultilevel"/>
-    <w:tmpl w:val="6BD423FC"/>
+    <w:tmpl w:val="81926382"/>
     <w:lvl w:ilvl="0" w:tplc="04090001">
       <w:start w:val="1"/>
       <w:numFmt w:val="bullet"/>
@@ -7987,148 +7972,148 @@
       </w:rPr>
     </w:lvl>
   </w:abstractNum>
-  <w:num w:numId="1">
+  <w:num w:numId="1" w16cid:durableId="1276710664">
     <w:abstractNumId w:val="33"/>
   </w:num>
-  <w:num w:numId="2">
+  <w:num w:numId="2" w16cid:durableId="286550299">
     <w:abstractNumId w:val="33"/>
     <w:lvlOverride w:ilvl="0">
       <w:startOverride w:val="1"/>
     </w:lvlOverride>
   </w:num>
-  <w:num w:numId="3">
+  <w:num w:numId="3" w16cid:durableId="1008798353">
     <w:abstractNumId w:val="33"/>
     <w:lvlOverride w:ilvl="0">
       <w:startOverride w:val="1"/>
     </w:lvlOverride>
   </w:num>
-  <w:num w:numId="4">
+  <w:num w:numId="4" w16cid:durableId="1957638583">
     <w:abstractNumId w:val="33"/>
   </w:num>
-  <w:num w:numId="5">
+  <w:num w:numId="5" w16cid:durableId="1667511262">
     <w:abstractNumId w:val="10"/>
   </w:num>
-  <w:num w:numId="6">
+  <w:num w:numId="6" w16cid:durableId="1223519202">
     <w:abstractNumId w:val="8"/>
   </w:num>
-  <w:num w:numId="7">
+  <w:num w:numId="7" w16cid:durableId="253051324">
     <w:abstractNumId w:val="7"/>
   </w:num>
-  <w:num w:numId="8">
+  <w:num w:numId="8" w16cid:durableId="1394042865">
     <w:abstractNumId w:val="6"/>
   </w:num>
-  <w:num w:numId="9">
+  <w:num w:numId="9" w16cid:durableId="942802541">
     <w:abstractNumId w:val="5"/>
   </w:num>
-  <w:num w:numId="10">
+  <w:num w:numId="10" w16cid:durableId="396713234">
     <w:abstractNumId w:val="9"/>
   </w:num>
-  <w:num w:numId="11">
+  <w:num w:numId="11" w16cid:durableId="622425936">
     <w:abstractNumId w:val="4"/>
   </w:num>
-  <w:num w:numId="12">
+  <w:num w:numId="12" w16cid:durableId="55206972">
     <w:abstractNumId w:val="3"/>
   </w:num>
-  <w:num w:numId="13">
+  <w:num w:numId="13" w16cid:durableId="1642535636">
     <w:abstractNumId w:val="2"/>
   </w:num>
-  <w:num w:numId="14">
+  <w:num w:numId="14" w16cid:durableId="1449396887">
     <w:abstractNumId w:val="1"/>
   </w:num>
-  <w:num w:numId="15">
+  <w:num w:numId="15" w16cid:durableId="890381043">
     <w:abstractNumId w:val="0"/>
   </w:num>
-  <w:num w:numId="16">
+  <w:num w:numId="16" w16cid:durableId="879632781">
     <w:abstractNumId w:val="20"/>
   </w:num>
-  <w:num w:numId="17">
+  <w:num w:numId="17" w16cid:durableId="481048016">
     <w:abstractNumId w:val="25"/>
   </w:num>
-  <w:num w:numId="18">
+  <w:num w:numId="18" w16cid:durableId="558519271">
     <w:abstractNumId w:val="11"/>
   </w:num>
-  <w:num w:numId="19">
+  <w:num w:numId="19" w16cid:durableId="1451513899">
     <w:abstractNumId w:val="33"/>
     <w:lvlOverride w:ilvl="0">
       <w:startOverride w:val="1"/>
     </w:lvlOverride>
   </w:num>
-  <w:num w:numId="20">
+  <w:num w:numId="20" w16cid:durableId="309139451">
     <w:abstractNumId w:val="23"/>
   </w:num>
-  <w:num w:numId="21">
+  <w:num w:numId="21" w16cid:durableId="2004157980">
     <w:abstractNumId w:val="27"/>
   </w:num>
-  <w:num w:numId="22">
+  <w:num w:numId="22" w16cid:durableId="769816519">
     <w:abstractNumId w:val="16"/>
   </w:num>
-  <w:num w:numId="23">
+  <w:num w:numId="23" w16cid:durableId="2063746584">
     <w:abstractNumId w:val="26"/>
   </w:num>
-  <w:num w:numId="24">
+  <w:num w:numId="24" w16cid:durableId="385035014">
     <w:abstractNumId w:val="31"/>
   </w:num>
-  <w:num w:numId="25">
+  <w:num w:numId="25" w16cid:durableId="1509908561">
     <w:abstractNumId w:val="13"/>
   </w:num>
-  <w:num w:numId="26">
+  <w:num w:numId="26" w16cid:durableId="335886377">
     <w:abstractNumId w:val="13"/>
   </w:num>
-  <w:num w:numId="27">
+  <w:num w:numId="27" w16cid:durableId="1591766821">
     <w:abstractNumId w:val="33"/>
   </w:num>
-  <w:num w:numId="28">
+  <w:num w:numId="28" w16cid:durableId="1466896246">
     <w:abstractNumId w:val="35"/>
   </w:num>
-  <w:num w:numId="29">
+  <w:num w:numId="29" w16cid:durableId="1093939653">
     <w:abstractNumId w:val="13"/>
   </w:num>
-  <w:num w:numId="30">
+  <w:num w:numId="30" w16cid:durableId="142476113">
     <w:abstractNumId w:val="33"/>
   </w:num>
-  <w:num w:numId="31">
+  <w:num w:numId="31" w16cid:durableId="1017779964">
     <w:abstractNumId w:val="15"/>
   </w:num>
-  <w:num w:numId="32">
+  <w:num w:numId="32" w16cid:durableId="209416374">
     <w:abstractNumId w:val="24"/>
   </w:num>
-  <w:num w:numId="33">
+  <w:num w:numId="33" w16cid:durableId="567229799">
     <w:abstractNumId w:val="28"/>
   </w:num>
-  <w:num w:numId="34">
+  <w:num w:numId="34" w16cid:durableId="95831670">
     <w:abstractNumId w:val="36"/>
   </w:num>
-  <w:num w:numId="35">
+  <w:num w:numId="35" w16cid:durableId="711878577">
     <w:abstractNumId w:val="17"/>
   </w:num>
-  <w:num w:numId="36">
+  <w:num w:numId="36" w16cid:durableId="1492334824">
     <w:abstractNumId w:val="22"/>
   </w:num>
-  <w:num w:numId="37">
+  <w:num w:numId="37" w16cid:durableId="1174880529">
     <w:abstractNumId w:val="12"/>
   </w:num>
-  <w:num w:numId="38">
+  <w:num w:numId="38" w16cid:durableId="193815340">
     <w:abstractNumId w:val="30"/>
   </w:num>
-  <w:num w:numId="39">
+  <w:num w:numId="39" w16cid:durableId="967474691">
     <w:abstractNumId w:val="21"/>
   </w:num>
-  <w:num w:numId="40">
+  <w:num w:numId="40" w16cid:durableId="2122407522">
     <w:abstractNumId w:val="34"/>
   </w:num>
-  <w:num w:numId="41">
+  <w:num w:numId="41" w16cid:durableId="436870245">
     <w:abstractNumId w:val="14"/>
   </w:num>
-  <w:num w:numId="42">
+  <w:num w:numId="42" w16cid:durableId="750276380">
     <w:abstractNumId w:val="19"/>
   </w:num>
-  <w:num w:numId="43">
+  <w:num w:numId="43" w16cid:durableId="920330746">
     <w:abstractNumId w:val="29"/>
   </w:num>
-  <w:num w:numId="44">
+  <w:num w:numId="44" w16cid:durableId="1737319347">
     <w:abstractNumId w:val="32"/>
   </w:num>
-  <w:num w:numId="45">
+  <w:num w:numId="45" w16cid:durableId="984237406">
     <w:abstractNumId w:val="18"/>
   </w:num>
 </w:numbering>

</xml_diff>